<commit_message>
-Source Code +Client not working +Server shall work +Controller interface for the Server
</commit_message>
<xml_diff>
--- a/Dezsys07_Pi_Calculator.docx
+++ b/Dezsys07_Pi_Calculator.docx
@@ -6,6 +6,7 @@
       <w:sdtPr>
         <w:rPr>
           <w:rFonts w:asciiTheme="majorHAnsi" w:eastAsiaTheme="majorEastAsia" w:hAnsiTheme="majorHAnsi" w:cstheme="majorBidi"/>
+          <w:lang w:eastAsia="en-US"/>
         </w:rPr>
         <w:id w:val="-1714575279"/>
         <w:docPartObj>
@@ -16,7 +17,6 @@
       <w:sdtEndPr>
         <w:rPr>
           <w:rFonts w:asciiTheme="minorHAnsi" w:eastAsiaTheme="minorHAnsi" w:hAnsiTheme="minorHAnsi" w:cstheme="minorBidi"/>
-          <w:lang w:eastAsia="en-US"/>
         </w:rPr>
       </w:sdtEndPr>
       <w:sdtContent>
@@ -37,6 +37,7 @@
               <w:sdtPr>
                 <w:rPr>
                   <w:rFonts w:asciiTheme="majorHAnsi" w:eastAsiaTheme="majorEastAsia" w:hAnsiTheme="majorHAnsi" w:cstheme="majorBidi"/>
+                  <w:lang w:eastAsia="en-US"/>
                 </w:rPr>
                 <w:alias w:val="Firma"/>
                 <w:id w:val="13406915"/>
@@ -46,6 +47,11 @@
                 <w:dataBinding w:prefixMappings="xmlns:ns0='http://schemas.openxmlformats.org/officeDocument/2006/extended-properties'" w:xpath="/ns0:Properties[1]/ns0:Company[1]" w:storeItemID="{6668398D-A668-4E3E-A5EB-62B293D839F1}"/>
                 <w:text/>
               </w:sdtPr>
+              <w:sdtEndPr>
+                <w:rPr>
+                  <w:lang w:eastAsia="de-AT"/>
+                </w:rPr>
+              </w:sdtEndPr>
               <w:sdtContent>
                 <w:tc>
                   <w:tcPr>
@@ -64,14 +70,12 @@
                         <w:rFonts w:asciiTheme="majorHAnsi" w:eastAsiaTheme="majorEastAsia" w:hAnsiTheme="majorHAnsi" w:cstheme="majorBidi"/>
                       </w:rPr>
                     </w:pPr>
-                    <w:proofErr w:type="spellStart"/>
                     <w:r>
                       <w:rPr>
                         <w:rFonts w:asciiTheme="majorHAnsi" w:eastAsiaTheme="majorEastAsia" w:hAnsiTheme="majorHAnsi" w:cstheme="majorBidi"/>
                       </w:rPr>
                       <w:t>DezSys</w:t>
                     </w:r>
-                    <w:proofErr w:type="spellEnd"/>
                   </w:p>
                 </w:tc>
               </w:sdtContent>
@@ -98,6 +102,7 @@
                   <w:dataBinding w:prefixMappings="xmlns:ns0='http://schemas.openxmlformats.org/package/2006/metadata/core-properties' xmlns:ns1='http://purl.org/dc/elements/1.1/'" w:xpath="/ns0:coreProperties[1]/ns1:title[1]" w:storeItemID="{6C3C8BC8-F283-45AE-878A-BAB7291924A1}"/>
                   <w:text/>
                 </w:sdtPr>
+                <w:sdtEndPr/>
                 <w:sdtContent>
                   <w:p>
                     <w:pPr>
@@ -109,7 +114,6 @@
                         <w:szCs w:val="80"/>
                       </w:rPr>
                     </w:pPr>
-                    <w:proofErr w:type="spellStart"/>
                     <w:r>
                       <w:rPr>
                         <w:rFonts w:asciiTheme="majorHAnsi" w:eastAsiaTheme="majorEastAsia" w:hAnsiTheme="majorHAnsi" w:cstheme="majorBidi"/>
@@ -119,7 +123,6 @@
                       </w:rPr>
                       <w:t>PiCalculator</w:t>
                     </w:r>
-                    <w:proofErr w:type="spellEnd"/>
                   </w:p>
                 </w:sdtContent>
               </w:sdt>
@@ -139,6 +142,7 @@
                 <w:dataBinding w:prefixMappings="xmlns:ns0='http://schemas.openxmlformats.org/package/2006/metadata/core-properties' xmlns:ns1='http://purl.org/dc/elements/1.1/'" w:xpath="/ns0:coreProperties[1]/ns1:subject[1]" w:storeItemID="{6C3C8BC8-F283-45AE-878A-BAB7291924A1}"/>
                 <w:text/>
               </w:sdtPr>
+              <w:sdtEndPr/>
               <w:sdtContent>
                 <w:tc>
                   <w:tcPr>
@@ -211,6 +215,7 @@
                     <w:dataBinding w:prefixMappings="xmlns:ns0='http://schemas.openxmlformats.org/package/2006/metadata/core-properties' xmlns:ns1='http://purl.org/dc/elements/1.1/'" w:xpath="/ns0:coreProperties[1]/ns1:creator[1]" w:storeItemID="{6C3C8BC8-F283-45AE-878A-BAB7291924A1}"/>
                     <w:text/>
                   </w:sdtPr>
+                  <w:sdtEndPr/>
                   <w:sdtContent>
                     <w:r>
                       <w:rPr>
@@ -234,9 +239,6 @@
                   </w:rPr>
                   <w:alias w:val="Datum"/>
                   <w:id w:val="13406932"/>
-                  <w:placeholder>
-                    <w:docPart w:val="6AC49ACD83884BA9ADA8093815538BB9"/>
-                  </w:placeholder>
                   <w:dataBinding w:prefixMappings="xmlns:ns0='http://schemas.microsoft.com/office/2006/coverPageProps'" w:xpath="/ns0:CoverPageProperties[1]/ns0:PublishDate[1]" w:storeItemID="{55AF091B-3C7A-41E3-B477-F2FDAA23CFDA}"/>
                   <w:date w:fullDate="2014-12-12T00:00:00Z">
                     <w:dateFormat w:val="dd.MM.yyyy"/>
@@ -245,6 +247,7 @@
                     <w:calendar w:val="gregorian"/>
                   </w:date>
                 </w:sdtPr>
+                <w:sdtEndPr/>
                 <w:sdtContent>
                   <w:p>
                     <w:pPr>
@@ -284,7 +287,13 @@
     <w:sdt>
       <w:sdtPr>
         <w:rPr>
-          <w:lang w:val="de-DE"/>
+          <w:rFonts w:asciiTheme="minorHAnsi" w:eastAsiaTheme="minorHAnsi" w:hAnsiTheme="minorHAnsi" w:cstheme="minorBidi"/>
+          <w:b w:val="0"/>
+          <w:bCs w:val="0"/>
+          <w:color w:val="auto"/>
+          <w:sz w:val="22"/>
+          <w:szCs w:val="22"/>
+          <w:lang w:val="de-DE" w:eastAsia="en-US"/>
         </w:rPr>
         <w:id w:val="-1156759493"/>
         <w:docPartObj>
@@ -292,15 +301,7 @@
           <w:docPartUnique/>
         </w:docPartObj>
       </w:sdtPr>
-      <w:sdtEndPr>
-        <w:rPr>
-          <w:rFonts w:asciiTheme="minorHAnsi" w:eastAsiaTheme="minorHAnsi" w:hAnsiTheme="minorHAnsi" w:cstheme="minorBidi"/>
-          <w:color w:val="auto"/>
-          <w:sz w:val="22"/>
-          <w:szCs w:val="22"/>
-          <w:lang w:eastAsia="en-US"/>
-        </w:rPr>
-      </w:sdtEndPr>
+      <w:sdtEndPr/>
       <w:sdtContent>
         <w:p>
           <w:pPr>
@@ -643,17 +644,8 @@
           <w:b/>
           <w:sz w:val="32"/>
         </w:rPr>
-        <w:t xml:space="preserve">Distributed PI </w:t>
-      </w:r>
-      <w:proofErr w:type="spellStart"/>
-      <w:r>
-        <w:rPr>
-          <w:b/>
-          <w:sz w:val="32"/>
-        </w:rPr>
-        <w:t>Calculator</w:t>
-      </w:r>
-      <w:proofErr w:type="spellEnd"/>
+        <w:t>Distributed PI Calculator</w:t>
+      </w:r>
     </w:p>
     <w:p>
       <w:pPr>
@@ -674,27 +666,7 @@
           <w:sz w:val="21"/>
           <w:szCs w:val="21"/>
         </w:rPr>
-        <w:t xml:space="preserve">Als Dienst soll hier die beliebig genaue Bestimmung von </w:t>
-      </w:r>
-      <w:proofErr w:type="spellStart"/>
-      <w:r>
-        <w:rPr>
-          <w:rFonts w:ascii="Verdana" w:hAnsi="Verdana"/>
-          <w:color w:val="333333"/>
-          <w:sz w:val="21"/>
-          <w:szCs w:val="21"/>
-        </w:rPr>
-        <w:t>pi</w:t>
-      </w:r>
-      <w:proofErr w:type="spellEnd"/>
-      <w:r>
-        <w:rPr>
-          <w:rFonts w:ascii="Verdana" w:hAnsi="Verdana"/>
-          <w:color w:val="333333"/>
-          <w:sz w:val="21"/>
-          <w:szCs w:val="21"/>
-        </w:rPr>
-        <w:t xml:space="preserve"> betrachtet werden. Der Dienst stellt folgendes Interface bereit:</w:t>
+        <w:t>Als Dienst soll hier die beliebig genaue Bestimmung von pi betrachtet werden. Der Dienst stellt folgendes Interface bereit:</w:t>
       </w:r>
     </w:p>
     <w:p>
@@ -996,7 +968,6 @@
               </w:rPr>
               <w:tab/>
             </w:r>
-            <w:proofErr w:type="spellStart"/>
             <w:r>
               <w:rPr>
                 <w:b/>
@@ -1007,7 +978,6 @@
               </w:rPr>
               <w:t>public</w:t>
             </w:r>
-            <w:proofErr w:type="spellEnd"/>
             <w:r>
               <w:rPr>
                 <w:sz w:val="18"/>
@@ -1016,7 +986,6 @@
               <w:t xml:space="preserve"> </w:t>
             </w:r>
             <w:hyperlink r:id="rId11" w:history="1">
-              <w:proofErr w:type="spellStart"/>
               <w:r>
                 <w:rPr>
                   <w:rStyle w:val="Hyperlink"/>
@@ -1026,30 +995,13 @@
                 </w:rPr>
                 <w:t>BigDecimal</w:t>
               </w:r>
-              <w:proofErr w:type="spellEnd"/>
             </w:hyperlink>
             <w:r>
               <w:rPr>
                 <w:sz w:val="18"/>
                 <w:szCs w:val="18"/>
               </w:rPr>
-              <w:t xml:space="preserve"> </w:t>
-            </w:r>
-            <w:proofErr w:type="spellStart"/>
-            <w:r>
-              <w:rPr>
-                <w:sz w:val="18"/>
-                <w:szCs w:val="18"/>
-              </w:rPr>
-              <w:t>pi</w:t>
-            </w:r>
-            <w:proofErr w:type="spellEnd"/>
-            <w:r>
-              <w:rPr>
-                <w:sz w:val="18"/>
-                <w:szCs w:val="18"/>
-              </w:rPr>
-              <w:t xml:space="preserve"> </w:t>
+              <w:t xml:space="preserve"> pi </w:t>
             </w:r>
             <w:r>
               <w:rPr>
@@ -1059,7 +1011,6 @@
               </w:rPr>
               <w:t>(</w:t>
             </w:r>
-            <w:proofErr w:type="spellStart"/>
             <w:r>
               <w:rPr>
                 <w:b/>
@@ -1070,23 +1021,13 @@
               </w:rPr>
               <w:t>int</w:t>
             </w:r>
-            <w:proofErr w:type="spellEnd"/>
             <w:r>
               <w:rPr>
                 <w:sz w:val="18"/>
                 <w:szCs w:val="18"/>
               </w:rPr>
-              <w:t xml:space="preserve"> </w:t>
-            </w:r>
-            <w:proofErr w:type="spellStart"/>
-            <w:r>
-              <w:rPr>
-                <w:sz w:val="18"/>
-                <w:szCs w:val="18"/>
-              </w:rPr>
-              <w:t>anzahl_nachkommastellen</w:t>
-            </w:r>
-            <w:proofErr w:type="spellEnd"/>
+              <w:t xml:space="preserve"> anzahl_nachkommastellen</w:t>
+            </w:r>
             <w:r>
               <w:rPr>
                 <w:color w:val="009900"/>
@@ -1145,47 +1086,7 @@
           <w:szCs w:val="21"/>
         </w:rPr>
         <w:br/>
-        <w:t xml:space="preserve">Ihre Aufgabe ist es nun, zunächst mittels Java-RMI die direkte Kommunikation zwischen Klient und Dienst zu ermöglichen und in einem zweiten Schritt den </w:t>
-      </w:r>
-      <w:proofErr w:type="spellStart"/>
-      <w:r>
-        <w:rPr>
-          <w:rFonts w:ascii="Verdana" w:hAnsi="Verdana"/>
-          <w:color w:val="333333"/>
-          <w:sz w:val="21"/>
-          <w:szCs w:val="21"/>
-        </w:rPr>
-        <w:t>Balancierer</w:t>
-      </w:r>
-      <w:proofErr w:type="spellEnd"/>
-      <w:r>
-        <w:rPr>
-          <w:rFonts w:ascii="Verdana" w:hAnsi="Verdana"/>
-          <w:color w:val="333333"/>
-          <w:sz w:val="21"/>
-          <w:szCs w:val="21"/>
-        </w:rPr>
-        <w:t xml:space="preserve"> zu implementieren und zwischen Klient(en) und Dienst(e) zu schalten. Gehen Sie dazu </w:t>
-      </w:r>
-      <w:proofErr w:type="spellStart"/>
-      <w:r>
-        <w:rPr>
-          <w:rFonts w:ascii="Verdana" w:hAnsi="Verdana"/>
-          <w:color w:val="333333"/>
-          <w:sz w:val="21"/>
-          <w:szCs w:val="21"/>
-        </w:rPr>
-        <w:t>folgendermassen</w:t>
-      </w:r>
-      <w:proofErr w:type="spellEnd"/>
-      <w:r>
-        <w:rPr>
-          <w:rFonts w:ascii="Verdana" w:hAnsi="Verdana"/>
-          <w:color w:val="333333"/>
-          <w:sz w:val="21"/>
-          <w:szCs w:val="21"/>
-        </w:rPr>
-        <w:t xml:space="preserve"> vor:</w:t>
+        <w:t>Ihre Aufgabe ist es nun, zunächst mittels Java-RMI die direkte Kommunikation zwischen Klient und Dienst zu ermöglichen und in einem zweiten Schritt den Balancierer zu implementieren und zwischen Klient(en) und Dienst(e) zu schalten. Gehen Sie dazu folgendermassen vor:</w:t>
       </w:r>
     </w:p>
     <w:p>
@@ -1211,187 +1112,7 @@
           <w:sz w:val="21"/>
           <w:szCs w:val="21"/>
         </w:rPr>
-        <w:t xml:space="preserve">Ändern Sie </w:t>
-      </w:r>
-      <w:proofErr w:type="spellStart"/>
-      <w:r>
-        <w:rPr>
-          <w:rFonts w:ascii="Verdana" w:hAnsi="Verdana"/>
-          <w:color w:val="333333"/>
-          <w:sz w:val="21"/>
-          <w:szCs w:val="21"/>
-        </w:rPr>
-        <w:t>Calculator</w:t>
-      </w:r>
-      <w:proofErr w:type="spellEnd"/>
-      <w:r>
-        <w:rPr>
-          <w:rFonts w:ascii="Verdana" w:hAnsi="Verdana"/>
-          <w:color w:val="333333"/>
-          <w:sz w:val="21"/>
-          <w:szCs w:val="21"/>
-        </w:rPr>
-        <w:t xml:space="preserve"> und </w:t>
-      </w:r>
-      <w:proofErr w:type="spellStart"/>
-      <w:r>
-        <w:rPr>
-          <w:rFonts w:ascii="Verdana" w:hAnsi="Verdana"/>
-          <w:color w:val="333333"/>
-          <w:sz w:val="21"/>
-          <w:szCs w:val="21"/>
-        </w:rPr>
-        <w:t>CalculatorImpl</w:t>
-      </w:r>
-      <w:proofErr w:type="spellEnd"/>
-      <w:r>
-        <w:rPr>
-          <w:rFonts w:ascii="Verdana" w:hAnsi="Verdana"/>
-          <w:color w:val="333333"/>
-          <w:sz w:val="21"/>
-          <w:szCs w:val="21"/>
-        </w:rPr>
-        <w:t xml:space="preserve"> so, dass sie über Java-RMI von </w:t>
-      </w:r>
-      <w:proofErr w:type="spellStart"/>
-      <w:r>
-        <w:rPr>
-          <w:rFonts w:ascii="Verdana" w:hAnsi="Verdana"/>
-          <w:color w:val="333333"/>
-          <w:sz w:val="21"/>
-          <w:szCs w:val="21"/>
-        </w:rPr>
-        <w:t>aussen</w:t>
-      </w:r>
-      <w:proofErr w:type="spellEnd"/>
-      <w:r>
-        <w:rPr>
-          <w:rFonts w:ascii="Verdana" w:hAnsi="Verdana"/>
-          <w:color w:val="333333"/>
-          <w:sz w:val="21"/>
-          <w:szCs w:val="21"/>
-        </w:rPr>
-        <w:t xml:space="preserve"> zugreifbar sind. </w:t>
-      </w:r>
-      <w:proofErr w:type="spellStart"/>
-      <w:r>
-        <w:rPr>
-          <w:rFonts w:ascii="Verdana" w:hAnsi="Verdana"/>
-          <w:color w:val="333333"/>
-          <w:sz w:val="21"/>
-          <w:szCs w:val="21"/>
-        </w:rPr>
-        <w:t>Entwicklen</w:t>
-      </w:r>
-      <w:proofErr w:type="spellEnd"/>
-      <w:r>
-        <w:rPr>
-          <w:rFonts w:ascii="Verdana" w:hAnsi="Verdana"/>
-          <w:color w:val="333333"/>
-          <w:sz w:val="21"/>
-          <w:szCs w:val="21"/>
-        </w:rPr>
-        <w:t xml:space="preserve"> Sie ein Serverprogramm, das eine </w:t>
-      </w:r>
-      <w:proofErr w:type="spellStart"/>
-      <w:r>
-        <w:rPr>
-          <w:rFonts w:ascii="Verdana" w:hAnsi="Verdana"/>
-          <w:color w:val="333333"/>
-          <w:sz w:val="21"/>
-          <w:szCs w:val="21"/>
-        </w:rPr>
-        <w:t>CalculatorImpl</w:t>
-      </w:r>
-      <w:proofErr w:type="spellEnd"/>
-      <w:r>
-        <w:rPr>
-          <w:rFonts w:ascii="Verdana" w:hAnsi="Verdana"/>
-          <w:color w:val="333333"/>
-          <w:sz w:val="21"/>
-          <w:szCs w:val="21"/>
-        </w:rPr>
-        <w:t xml:space="preserve">-Instanz erzeugt und beim RMI-Namensdienst registriert. </w:t>
-      </w:r>
-      <w:proofErr w:type="spellStart"/>
-      <w:r>
-        <w:rPr>
-          <w:rFonts w:ascii="Verdana" w:hAnsi="Verdana"/>
-          <w:color w:val="333333"/>
-          <w:sz w:val="21"/>
-          <w:szCs w:val="21"/>
-        </w:rPr>
-        <w:t>Entwicklen</w:t>
-      </w:r>
-      <w:proofErr w:type="spellEnd"/>
-      <w:r>
-        <w:rPr>
-          <w:rFonts w:ascii="Verdana" w:hAnsi="Verdana"/>
-          <w:color w:val="333333"/>
-          <w:sz w:val="21"/>
-          <w:szCs w:val="21"/>
-        </w:rPr>
-        <w:t xml:space="preserve"> Sie ein </w:t>
-      </w:r>
-      <w:proofErr w:type="spellStart"/>
-      <w:r>
-        <w:rPr>
-          <w:rFonts w:ascii="Verdana" w:hAnsi="Verdana"/>
-          <w:color w:val="333333"/>
-          <w:sz w:val="21"/>
-          <w:szCs w:val="21"/>
-        </w:rPr>
-        <w:t>Klientenprogramm</w:t>
-      </w:r>
-      <w:proofErr w:type="spellEnd"/>
-      <w:r>
-        <w:rPr>
-          <w:rFonts w:ascii="Verdana" w:hAnsi="Verdana"/>
-          <w:color w:val="333333"/>
-          <w:sz w:val="21"/>
-          <w:szCs w:val="21"/>
-        </w:rPr>
-        <w:t xml:space="preserve">, das eine Referenz auf das </w:t>
-      </w:r>
-      <w:proofErr w:type="spellStart"/>
-      <w:r>
-        <w:rPr>
-          <w:rFonts w:ascii="Verdana" w:hAnsi="Verdana"/>
-          <w:color w:val="333333"/>
-          <w:sz w:val="21"/>
-          <w:szCs w:val="21"/>
-        </w:rPr>
-        <w:t>Calculator</w:t>
-      </w:r>
-      <w:proofErr w:type="spellEnd"/>
-      <w:r>
-        <w:rPr>
-          <w:rFonts w:ascii="Verdana" w:hAnsi="Verdana"/>
-          <w:color w:val="333333"/>
-          <w:sz w:val="21"/>
-          <w:szCs w:val="21"/>
-        </w:rPr>
-        <w:t xml:space="preserve">-Objekt beim Namensdienst erfragt und damit </w:t>
-      </w:r>
-      <w:proofErr w:type="spellStart"/>
-      <w:r>
-        <w:rPr>
-          <w:rFonts w:ascii="Verdana" w:hAnsi="Verdana"/>
-          <w:color w:val="333333"/>
-          <w:sz w:val="21"/>
-          <w:szCs w:val="21"/>
-        </w:rPr>
-        <w:t>pi</w:t>
-      </w:r>
-      <w:proofErr w:type="spellEnd"/>
-      <w:r>
-        <w:rPr>
-          <w:rFonts w:ascii="Verdana" w:hAnsi="Verdana"/>
-          <w:color w:val="333333"/>
-          <w:sz w:val="21"/>
-          <w:szCs w:val="21"/>
-        </w:rPr>
-        <w:t xml:space="preserve"> bestimmt. Testen Sie die neu entwickelten Komponenten.</w:t>
+        <w:t>Ändern Sie Calculator und CalculatorImpl so, dass sie über Java-RMI von aussen zugreifbar sind. Entwicklen Sie ein Serverprogramm, das eine CalculatorImpl-Instanz erzeugt und beim RMI-Namensdienst registriert. Entwicklen Sie ein Klientenprogramm, das eine Referenz auf das Calculator-Objekt beim Namensdienst erfragt und damit pi bestimmt. Testen Sie die neu entwickelten Komponenten.</w:t>
       </w:r>
     </w:p>
     <w:p>
@@ -1417,167 +1138,7 @@
           <w:sz w:val="21"/>
           <w:szCs w:val="21"/>
         </w:rPr>
-        <w:t xml:space="preserve">Implementieren Sie nun den </w:t>
-      </w:r>
-      <w:proofErr w:type="spellStart"/>
-      <w:r>
-        <w:rPr>
-          <w:rFonts w:ascii="Verdana" w:hAnsi="Verdana"/>
-          <w:color w:val="333333"/>
-          <w:sz w:val="21"/>
-          <w:szCs w:val="21"/>
-        </w:rPr>
-        <w:t>Balancierer</w:t>
-      </w:r>
-      <w:proofErr w:type="spellEnd"/>
-      <w:r>
-        <w:rPr>
-          <w:rFonts w:ascii="Verdana" w:hAnsi="Verdana"/>
-          <w:color w:val="333333"/>
-          <w:sz w:val="21"/>
-          <w:szCs w:val="21"/>
-        </w:rPr>
-        <w:t xml:space="preserve">, indem Sie eine Klasse </w:t>
-      </w:r>
-      <w:proofErr w:type="spellStart"/>
-      <w:r>
-        <w:rPr>
-          <w:rFonts w:ascii="Verdana" w:hAnsi="Verdana"/>
-          <w:color w:val="333333"/>
-          <w:sz w:val="21"/>
-          <w:szCs w:val="21"/>
-        </w:rPr>
-        <w:t>CalculatorBalancer</w:t>
-      </w:r>
-      <w:proofErr w:type="spellEnd"/>
-      <w:r>
-        <w:rPr>
-          <w:rFonts w:ascii="Verdana" w:hAnsi="Verdana"/>
-          <w:color w:val="333333"/>
-          <w:sz w:val="21"/>
-          <w:szCs w:val="21"/>
-        </w:rPr>
-        <w:t xml:space="preserve"> von </w:t>
-      </w:r>
-      <w:proofErr w:type="spellStart"/>
-      <w:r>
-        <w:rPr>
-          <w:rFonts w:ascii="Verdana" w:hAnsi="Verdana"/>
-          <w:color w:val="333333"/>
-          <w:sz w:val="21"/>
-          <w:szCs w:val="21"/>
-        </w:rPr>
-        <w:t>Calculator</w:t>
-      </w:r>
-      <w:proofErr w:type="spellEnd"/>
-      <w:r>
-        <w:rPr>
-          <w:rFonts w:ascii="Verdana" w:hAnsi="Verdana"/>
-          <w:color w:val="333333"/>
-          <w:sz w:val="21"/>
-          <w:szCs w:val="21"/>
-        </w:rPr>
-        <w:t xml:space="preserve"> ableiten und die Methode </w:t>
-      </w:r>
-      <w:proofErr w:type="spellStart"/>
-      <w:r>
-        <w:rPr>
-          <w:rFonts w:ascii="Verdana" w:hAnsi="Verdana"/>
-          <w:color w:val="333333"/>
-          <w:sz w:val="21"/>
-          <w:szCs w:val="21"/>
-        </w:rPr>
-        <w:t>pi</w:t>
-      </w:r>
-      <w:proofErr w:type="spellEnd"/>
-      <w:r>
-        <w:rPr>
-          <w:rFonts w:ascii="Verdana" w:hAnsi="Verdana"/>
-          <w:color w:val="333333"/>
-          <w:sz w:val="21"/>
-          <w:szCs w:val="21"/>
-        </w:rPr>
-        <w:t xml:space="preserve">() entsprechend implementieren. Dadurch verhält sich der </w:t>
-      </w:r>
-      <w:proofErr w:type="spellStart"/>
-      <w:r>
-        <w:rPr>
-          <w:rFonts w:ascii="Verdana" w:hAnsi="Verdana"/>
-          <w:color w:val="333333"/>
-          <w:sz w:val="21"/>
-          <w:szCs w:val="21"/>
-        </w:rPr>
-        <w:t>Balancierer</w:t>
-      </w:r>
-      <w:proofErr w:type="spellEnd"/>
-      <w:r>
-        <w:rPr>
-          <w:rFonts w:ascii="Verdana" w:hAnsi="Verdana"/>
-          <w:color w:val="333333"/>
-          <w:sz w:val="21"/>
-          <w:szCs w:val="21"/>
-        </w:rPr>
-        <w:t xml:space="preserve"> aus Sicht der Klienten genauso wie der Server, d.h. das </w:t>
-      </w:r>
-      <w:proofErr w:type="spellStart"/>
-      <w:r>
-        <w:rPr>
-          <w:rFonts w:ascii="Verdana" w:hAnsi="Verdana"/>
-          <w:color w:val="333333"/>
-          <w:sz w:val="21"/>
-          <w:szCs w:val="21"/>
-        </w:rPr>
-        <w:t>Klientenprogramm</w:t>
-      </w:r>
-      <w:proofErr w:type="spellEnd"/>
-      <w:r>
-        <w:rPr>
-          <w:rFonts w:ascii="Verdana" w:hAnsi="Verdana"/>
-          <w:color w:val="333333"/>
-          <w:sz w:val="21"/>
-          <w:szCs w:val="21"/>
-        </w:rPr>
-        <w:t xml:space="preserve"> muss nicht verändert werden. Entwickeln Sie ein </w:t>
-      </w:r>
-      <w:proofErr w:type="spellStart"/>
-      <w:r>
-        <w:rPr>
-          <w:rFonts w:ascii="Verdana" w:hAnsi="Verdana"/>
-          <w:color w:val="333333"/>
-          <w:sz w:val="21"/>
-          <w:szCs w:val="21"/>
-        </w:rPr>
-        <w:t>Balanciererprogramm</w:t>
-      </w:r>
-      <w:proofErr w:type="spellEnd"/>
-      <w:r>
-        <w:rPr>
-          <w:rFonts w:ascii="Verdana" w:hAnsi="Verdana"/>
-          <w:color w:val="333333"/>
-          <w:sz w:val="21"/>
-          <w:szCs w:val="21"/>
-        </w:rPr>
-        <w:t xml:space="preserve">, das eine </w:t>
-      </w:r>
-      <w:proofErr w:type="spellStart"/>
-      <w:r>
-        <w:rPr>
-          <w:rFonts w:ascii="Verdana" w:hAnsi="Verdana"/>
-          <w:color w:val="333333"/>
-          <w:sz w:val="21"/>
-          <w:szCs w:val="21"/>
-        </w:rPr>
-        <w:t>CalculatorBalancer</w:t>
-      </w:r>
-      <w:proofErr w:type="spellEnd"/>
-      <w:r>
-        <w:rPr>
-          <w:rFonts w:ascii="Verdana" w:hAnsi="Verdana"/>
-          <w:color w:val="333333"/>
-          <w:sz w:val="21"/>
-          <w:szCs w:val="21"/>
-        </w:rPr>
-        <w:t>-Instanz erzeugt und unter dem vom Klienten erwarteten Namen beim Namensdienst registriert. Hier ein paar Details und Hinweise:</w:t>
+        <w:t>Implementieren Sie nun den Balancierer, indem Sie eine Klasse CalculatorBalancer von Calculator ableiten und die Methode pi() entsprechend implementieren. Dadurch verhält sich der Balancierer aus Sicht der Klienten genauso wie der Server, d.h. das Klientenprogramm muss nicht verändert werden. Entwickeln Sie ein Balanciererprogramm, das eine CalculatorBalancer-Instanz erzeugt und unter dem vom Klienten erwarteten Namen beim Namensdienst registriert. Hier ein paar Details und Hinweise:</w:t>
       </w:r>
     </w:p>
     <w:p>
@@ -1605,7 +1166,6 @@
         </w:rPr>
         <w:t xml:space="preserve">Da mehrere Serverprogramme gleichzeitig gestartet werden, sollten Sie das Serverprogramm so erweitern, dass man beim Start auf der Kommandozeile den Namen angeben kann, unter dem das </w:t>
       </w:r>
-      <w:proofErr w:type="spellStart"/>
       <w:r>
         <w:rPr>
           <w:rFonts w:ascii="Verdana" w:hAnsi="Verdana"/>
@@ -1614,77 +1174,7 @@
           <w:szCs w:val="21"/>
         </w:rPr>
         <w:lastRenderedPageBreak/>
-        <w:t>CalculatorImpl</w:t>
-      </w:r>
-      <w:proofErr w:type="spellEnd"/>
-      <w:r>
-        <w:rPr>
-          <w:rFonts w:ascii="Verdana" w:hAnsi="Verdana"/>
-          <w:color w:val="333333"/>
-          <w:sz w:val="21"/>
-          <w:szCs w:val="21"/>
-        </w:rPr>
-        <w:t xml:space="preserve">-Objekt beim Namensdienst registriert wird. dieses nun seine exportierte Instanz an den </w:t>
-      </w:r>
-      <w:proofErr w:type="spellStart"/>
-      <w:r>
-        <w:rPr>
-          <w:rFonts w:ascii="Verdana" w:hAnsi="Verdana"/>
-          <w:color w:val="333333"/>
-          <w:sz w:val="21"/>
-          <w:szCs w:val="21"/>
-        </w:rPr>
-        <w:t>Balancierer</w:t>
-      </w:r>
-      <w:proofErr w:type="spellEnd"/>
-      <w:r>
-        <w:rPr>
-          <w:rFonts w:ascii="Verdana" w:hAnsi="Verdana"/>
-          <w:color w:val="333333"/>
-          <w:sz w:val="21"/>
-          <w:szCs w:val="21"/>
-        </w:rPr>
-        <w:t xml:space="preserve"> übergibt, ohne es in die Registry zu schreiben. Verwenden Sie dabei ein eigenes Interface des </w:t>
-      </w:r>
-      <w:proofErr w:type="spellStart"/>
-      <w:r>
-        <w:rPr>
-          <w:rFonts w:ascii="Verdana" w:hAnsi="Verdana"/>
-          <w:color w:val="333333"/>
-          <w:sz w:val="21"/>
-          <w:szCs w:val="21"/>
-        </w:rPr>
-        <w:t>Balancers</w:t>
-      </w:r>
-      <w:proofErr w:type="spellEnd"/>
-      <w:r>
-        <w:rPr>
-          <w:rFonts w:ascii="Verdana" w:hAnsi="Verdana"/>
-          <w:color w:val="333333"/>
-          <w:sz w:val="21"/>
-          <w:szCs w:val="21"/>
-        </w:rPr>
-        <w:t xml:space="preserve">, welches in die Registry </w:t>
-      </w:r>
-      <w:proofErr w:type="spellStart"/>
-      <w:r>
-        <w:rPr>
-          <w:rFonts w:ascii="Verdana" w:hAnsi="Verdana"/>
-          <w:color w:val="333333"/>
-          <w:sz w:val="21"/>
-          <w:szCs w:val="21"/>
-        </w:rPr>
-        <w:t>gebinded</w:t>
-      </w:r>
-      <w:proofErr w:type="spellEnd"/>
-      <w:r>
-        <w:rPr>
-          <w:rFonts w:ascii="Verdana" w:hAnsi="Verdana"/>
-          <w:color w:val="333333"/>
-          <w:sz w:val="21"/>
-          <w:szCs w:val="21"/>
-        </w:rPr>
-        <w:t xml:space="preserve"> wird, um den Servern das Anmelden zu ermöglichen.</w:t>
+        <w:t>CalculatorImpl-Objekt beim Namensdienst registriert wird. dieses nun seine exportierte Instanz an den Balancierer übergibt, ohne es in die Registry zu schreiben. Verwenden Sie dabei ein eigenes Interface des Balancers, welches in die Registry gebinded wird, um den Servern das Anmelden zu ermöglichen.</w:t>
       </w:r>
     </w:p>
     <w:p>
@@ -1710,27 +1200,7 @@
           <w:sz w:val="21"/>
           <w:szCs w:val="21"/>
         </w:rPr>
-        <w:t xml:space="preserve">Das </w:t>
-      </w:r>
-      <w:proofErr w:type="spellStart"/>
-      <w:r>
-        <w:rPr>
-          <w:rFonts w:ascii="Verdana" w:hAnsi="Verdana"/>
-          <w:color w:val="333333"/>
-          <w:sz w:val="21"/>
-          <w:szCs w:val="21"/>
-        </w:rPr>
-        <w:t>Balancierer</w:t>
-      </w:r>
-      <w:proofErr w:type="spellEnd"/>
-      <w:r>
-        <w:rPr>
-          <w:rFonts w:ascii="Verdana" w:hAnsi="Verdana"/>
-          <w:color w:val="333333"/>
-          <w:sz w:val="21"/>
-          <w:szCs w:val="21"/>
-        </w:rPr>
-        <w:t>-Programm sollte nun den Namensdienst in festgelegten Abständen abfragen um herauszufinden, ob neue Server Implementierungen zur Verfügung stehen.</w:t>
+        <w:t>Das Balancierer-Programm sollte nun den Namensdienst in festgelegten Abständen abfragen um herauszufinden, ob neue Server Implementierungen zur Verfügung stehen.</w:t>
       </w:r>
     </w:p>
     <w:p>
@@ -1756,67 +1226,7 @@
           <w:sz w:val="21"/>
           <w:szCs w:val="21"/>
         </w:rPr>
-        <w:t xml:space="preserve">Java-RMI verwendet intern mehrere Threads, um gleichzeitig eintreffende Methodenaufrufe parallel abarbeiten zu können. Das ist einerseits von Vorteil, da der </w:t>
-      </w:r>
-      <w:proofErr w:type="spellStart"/>
-      <w:r>
-        <w:rPr>
-          <w:rFonts w:ascii="Verdana" w:hAnsi="Verdana"/>
-          <w:color w:val="333333"/>
-          <w:sz w:val="21"/>
-          <w:szCs w:val="21"/>
-        </w:rPr>
-        <w:t>Balancierer</w:t>
-      </w:r>
-      <w:proofErr w:type="spellEnd"/>
-      <w:r>
-        <w:rPr>
-          <w:rFonts w:ascii="Verdana" w:hAnsi="Verdana"/>
-          <w:color w:val="333333"/>
-          <w:sz w:val="21"/>
-          <w:szCs w:val="21"/>
-        </w:rPr>
-        <w:t xml:space="preserve"> dadurch mehrere eintreffende Aufrufe parallel bearbeiten kann, andererseits müssen dadurch im </w:t>
-      </w:r>
-      <w:proofErr w:type="spellStart"/>
-      <w:r>
-        <w:rPr>
-          <w:rFonts w:ascii="Verdana" w:hAnsi="Verdana"/>
-          <w:color w:val="333333"/>
-          <w:sz w:val="21"/>
-          <w:szCs w:val="21"/>
-        </w:rPr>
-        <w:t>Balancierer</w:t>
-      </w:r>
-      <w:proofErr w:type="spellEnd"/>
-      <w:r>
-        <w:rPr>
-          <w:rFonts w:ascii="Verdana" w:hAnsi="Verdana"/>
-          <w:color w:val="333333"/>
-          <w:sz w:val="21"/>
-          <w:szCs w:val="21"/>
-        </w:rPr>
-        <w:t xml:space="preserve"> änderbare Objekte durch Verwendung von </w:t>
-      </w:r>
-      <w:proofErr w:type="spellStart"/>
-      <w:r>
-        <w:rPr>
-          <w:rFonts w:ascii="Verdana" w:hAnsi="Verdana"/>
-          <w:color w:val="333333"/>
-          <w:sz w:val="21"/>
-          <w:szCs w:val="21"/>
-        </w:rPr>
-        <w:t>synchronized</w:t>
-      </w:r>
-      <w:proofErr w:type="spellEnd"/>
-      <w:r>
-        <w:rPr>
-          <w:rFonts w:ascii="Verdana" w:hAnsi="Verdana"/>
-          <w:color w:val="333333"/>
-          <w:sz w:val="21"/>
-          <w:szCs w:val="21"/>
-        </w:rPr>
-        <w:t xml:space="preserve"> vor dem gleichzeitigen Zugriff in mehreren Threads geschützt werden.</w:t>
+        <w:t>Java-RMI verwendet intern mehrere Threads, um gleichzeitig eintreffende Methodenaufrufe parallel abarbeiten zu können. Das ist einerseits von Vorteil, da der Balancierer dadurch mehrere eintreffende Aufrufe parallel bearbeiten kann, andererseits müssen dadurch im Balancierer änderbare Objekte durch Verwendung von synchronized vor dem gleichzeitigen Zugriff in mehreren Threads geschützt werden.</w:t>
       </w:r>
     </w:p>
     <w:p>
@@ -1842,67 +1252,7 @@
           <w:sz w:val="21"/>
           <w:szCs w:val="21"/>
         </w:rPr>
-        <w:t xml:space="preserve">Beachten Sie, dass nach dem Starten eines Servers eine gewisse Zeit vergeht, bis der Server das </w:t>
-      </w:r>
-      <w:proofErr w:type="spellStart"/>
-      <w:r>
-        <w:rPr>
-          <w:rFonts w:ascii="Verdana" w:hAnsi="Verdana"/>
-          <w:color w:val="333333"/>
-          <w:sz w:val="21"/>
-          <w:szCs w:val="21"/>
-        </w:rPr>
-        <w:t>CalculatorImpl</w:t>
-      </w:r>
-      <w:proofErr w:type="spellEnd"/>
-      <w:r>
-        <w:rPr>
-          <w:rFonts w:ascii="Verdana" w:hAnsi="Verdana"/>
-          <w:color w:val="333333"/>
-          <w:sz w:val="21"/>
-          <w:szCs w:val="21"/>
-        </w:rPr>
-        <w:t xml:space="preserve">-Objekt erzeugt und beim Namensdienst registriert hat sich beim </w:t>
-      </w:r>
-      <w:proofErr w:type="spellStart"/>
-      <w:r>
-        <w:rPr>
-          <w:rFonts w:ascii="Verdana" w:hAnsi="Verdana"/>
-          <w:color w:val="333333"/>
-          <w:sz w:val="21"/>
-          <w:szCs w:val="21"/>
-        </w:rPr>
-        <w:t>Balancer</w:t>
-      </w:r>
-      <w:proofErr w:type="spellEnd"/>
-      <w:r>
-        <w:rPr>
-          <w:rFonts w:ascii="Verdana" w:hAnsi="Verdana"/>
-          <w:color w:val="333333"/>
-          <w:sz w:val="21"/>
-          <w:szCs w:val="21"/>
-        </w:rPr>
-        <w:t xml:space="preserve"> meldet. D.h. Sie müssen im </w:t>
-      </w:r>
-      <w:proofErr w:type="spellStart"/>
-      <w:r>
-        <w:rPr>
-          <w:rFonts w:ascii="Verdana" w:hAnsi="Verdana"/>
-          <w:color w:val="333333"/>
-          <w:sz w:val="21"/>
-          <w:szCs w:val="21"/>
-        </w:rPr>
-        <w:t>Balancierer</w:t>
-      </w:r>
-      <w:proofErr w:type="spellEnd"/>
-      <w:r>
-        <w:rPr>
-          <w:rFonts w:ascii="Verdana" w:hAnsi="Verdana"/>
-          <w:color w:val="333333"/>
-          <w:sz w:val="21"/>
-          <w:szCs w:val="21"/>
-        </w:rPr>
-        <w:t xml:space="preserve"> zwischen Start eines Servers und Abfragen des Namensdienstes einige Sekunden warten.</w:t>
+        <w:t>Beachten Sie, dass nach dem Starten eines Servers eine gewisse Zeit vergeht, bis der Server das CalculatorImpl-Objekt erzeugt und beim Namensdienst registriert hat sich beim Balancer meldet. D.h. Sie müssen im Balancierer zwischen Start eines Servers und Abfragen des Namensdienstes einige Sekunden warten.</w:t>
       </w:r>
     </w:p>
     <w:p>
@@ -1924,127 +1274,7 @@
           <w:sz w:val="21"/>
           <w:szCs w:val="21"/>
         </w:rPr>
-        <w:t xml:space="preserve">Testen Sie das entwickelte System, indem Sie den </w:t>
-      </w:r>
-      <w:proofErr w:type="spellStart"/>
-      <w:r>
-        <w:rPr>
-          <w:rFonts w:ascii="Verdana" w:hAnsi="Verdana"/>
-          <w:color w:val="333333"/>
-          <w:sz w:val="21"/>
-          <w:szCs w:val="21"/>
-        </w:rPr>
-        <w:t>Balancierer</w:t>
-      </w:r>
-      <w:proofErr w:type="spellEnd"/>
-      <w:r>
-        <w:rPr>
-          <w:rFonts w:ascii="Verdana" w:hAnsi="Verdana"/>
-          <w:color w:val="333333"/>
-          <w:sz w:val="21"/>
-          <w:szCs w:val="21"/>
-        </w:rPr>
-        <w:t xml:space="preserve"> mit verschiedenen </w:t>
-      </w:r>
-      <w:proofErr w:type="spellStart"/>
-      <w:r>
-        <w:rPr>
-          <w:rFonts w:ascii="Verdana" w:hAnsi="Verdana"/>
-          <w:color w:val="333333"/>
-          <w:sz w:val="21"/>
-          <w:szCs w:val="21"/>
-        </w:rPr>
-        <w:t>Serverpoolgrössen</w:t>
-      </w:r>
-      <w:proofErr w:type="spellEnd"/>
-      <w:r>
-        <w:rPr>
-          <w:rFonts w:ascii="Verdana" w:hAnsi="Verdana"/>
-          <w:color w:val="333333"/>
-          <w:sz w:val="21"/>
-          <w:szCs w:val="21"/>
-        </w:rPr>
-        <w:t xml:space="preserve"> starten und mehrere Klienten gleichzeitig Anfragen stellen lassen. Wählen Sie die Anzahl der Iterationen bei der </w:t>
-      </w:r>
-      <w:proofErr w:type="spellStart"/>
-      <w:r>
-        <w:rPr>
-          <w:rFonts w:ascii="Verdana" w:hAnsi="Verdana"/>
-          <w:color w:val="333333"/>
-          <w:sz w:val="21"/>
-          <w:szCs w:val="21"/>
-        </w:rPr>
-        <w:t>Berechung</w:t>
-      </w:r>
-      <w:proofErr w:type="spellEnd"/>
-      <w:r>
-        <w:rPr>
-          <w:rFonts w:ascii="Verdana" w:hAnsi="Verdana"/>
-          <w:color w:val="333333"/>
-          <w:sz w:val="21"/>
-          <w:szCs w:val="21"/>
-        </w:rPr>
-        <w:t xml:space="preserve"> von </w:t>
-      </w:r>
-      <w:proofErr w:type="spellStart"/>
-      <w:r>
-        <w:rPr>
-          <w:rFonts w:ascii="Verdana" w:hAnsi="Verdana"/>
-          <w:color w:val="333333"/>
-          <w:sz w:val="21"/>
-          <w:szCs w:val="21"/>
-        </w:rPr>
-        <w:t>pi</w:t>
-      </w:r>
-      <w:proofErr w:type="spellEnd"/>
-      <w:r>
-        <w:rPr>
-          <w:rFonts w:ascii="Verdana" w:hAnsi="Verdana"/>
-          <w:color w:val="333333"/>
-          <w:sz w:val="21"/>
-          <w:szCs w:val="21"/>
-        </w:rPr>
-        <w:t xml:space="preserve"> entsprechend </w:t>
-      </w:r>
-      <w:proofErr w:type="spellStart"/>
-      <w:r>
-        <w:rPr>
-          <w:rFonts w:ascii="Verdana" w:hAnsi="Verdana"/>
-          <w:color w:val="333333"/>
-          <w:sz w:val="21"/>
-          <w:szCs w:val="21"/>
-        </w:rPr>
-        <w:t>gross</w:t>
-      </w:r>
-      <w:proofErr w:type="spellEnd"/>
-      <w:r>
-        <w:rPr>
-          <w:rFonts w:ascii="Verdana" w:hAnsi="Verdana"/>
-          <w:color w:val="333333"/>
-          <w:sz w:val="21"/>
-          <w:szCs w:val="21"/>
-        </w:rPr>
-        <w:t xml:space="preserve">, sodass eine Anfrage lang genug dauert um feststellen zu können, dass der </w:t>
-      </w:r>
-      <w:proofErr w:type="spellStart"/>
-      <w:r>
-        <w:rPr>
-          <w:rFonts w:ascii="Verdana" w:hAnsi="Verdana"/>
-          <w:color w:val="333333"/>
-          <w:sz w:val="21"/>
-          <w:szCs w:val="21"/>
-        </w:rPr>
-        <w:t>Balancierer</w:t>
-      </w:r>
-      <w:proofErr w:type="spellEnd"/>
-      <w:r>
-        <w:rPr>
-          <w:rFonts w:ascii="Verdana" w:hAnsi="Verdana"/>
-          <w:color w:val="333333"/>
-          <w:sz w:val="21"/>
-          <w:szCs w:val="21"/>
-        </w:rPr>
-        <w:t xml:space="preserve"> tatsächlich mehrere Anfragen parallel bearbeitet.</w:t>
+        <w:t>Testen Sie das entwickelte System, indem Sie den Balancierer mit verschiedenen Serverpoolgrössen starten und mehrere Klienten gleichzeitig Anfragen stellen lassen. Wählen Sie die Anzahl der Iterationen bei der Berechung von pi entsprechend gross, sodass eine Anfrage lang genug dauert um feststellen zu können, dass der Balancierer tatsächlich mehrere Anfragen parallel bearbeitet.</w:t>
       </w:r>
     </w:p>
     <w:p>
@@ -2088,27 +1318,7 @@
           <w:sz w:val="21"/>
           <w:szCs w:val="21"/>
         </w:rPr>
-        <w:t xml:space="preserve">Die Arbeit ist als 2er-Gruppe zu lösen und über das Netzwerk zu testen! Nur </w:t>
-      </w:r>
-      <w:proofErr w:type="spellStart"/>
-      <w:r>
-        <w:rPr>
-          <w:rFonts w:ascii="Verdana" w:hAnsi="Verdana"/>
-          <w:color w:val="333333"/>
-          <w:sz w:val="21"/>
-          <w:szCs w:val="21"/>
-        </w:rPr>
-        <w:t>localhost</w:t>
-      </w:r>
-      <w:proofErr w:type="spellEnd"/>
-      <w:r>
-        <w:rPr>
-          <w:rFonts w:ascii="Verdana" w:hAnsi="Verdana"/>
-          <w:color w:val="333333"/>
-          <w:sz w:val="21"/>
-          <w:szCs w:val="21"/>
-        </w:rPr>
-        <w:t xml:space="preserve"> bzw. lokale Testzyklen sind unzulässig und werden mit 6 Minuspunkten benotet!</w:t>
+        <w:t>Die Arbeit ist als 2er-Gruppe zu lösen und über das Netzwerk zu testen! Nur localhost bzw. lokale Testzyklen sind unzulässig und werden mit 6 Minuspunkten benotet!</w:t>
       </w:r>
     </w:p>
     <w:p>
@@ -2162,27 +1372,7 @@
           <w:szCs w:val="21"/>
         </w:rPr>
         <w:br/>
-        <w:t xml:space="preserve">o 12 Punkte: Implementierung des </w:t>
-      </w:r>
-      <w:proofErr w:type="spellStart"/>
-      <w:r>
-        <w:rPr>
-          <w:rFonts w:ascii="Verdana" w:hAnsi="Verdana"/>
-          <w:color w:val="333333"/>
-          <w:sz w:val="21"/>
-          <w:szCs w:val="21"/>
-        </w:rPr>
-        <w:t>Balancers</w:t>
-      </w:r>
-      <w:proofErr w:type="spellEnd"/>
-      <w:r>
-        <w:rPr>
-          <w:rFonts w:ascii="Verdana" w:hAnsi="Verdana"/>
-          <w:color w:val="333333"/>
-          <w:sz w:val="21"/>
-          <w:szCs w:val="21"/>
-        </w:rPr>
-        <w:t xml:space="preserve"> (siehe Punkt 2)</w:t>
+        <w:t>o 12 Punkte: Implementierung des Balancers (siehe Punkt 2)</w:t>
       </w:r>
     </w:p>
     <w:p>
@@ -2203,19 +1393,8 @@
           <w:sz w:val="21"/>
           <w:szCs w:val="21"/>
         </w:rPr>
-        <w:t xml:space="preserve">o davon 6 Punkte: </w:t>
-      </w:r>
-      <w:proofErr w:type="spellStart"/>
-      <w:r>
-        <w:rPr>
-          <w:rFonts w:ascii="Verdana" w:hAnsi="Verdana"/>
-          <w:color w:val="333333"/>
-          <w:sz w:val="21"/>
-          <w:szCs w:val="21"/>
-        </w:rPr>
-        <w:t>Balancer</w:t>
-      </w:r>
-      <w:proofErr w:type="spellEnd"/>
+        <w:t>o davon 6 Punkte: Balancer</w:t>
+      </w:r>
     </w:p>
     <w:p>
       <w:pPr>
@@ -2245,27 +1424,7 @@
           <w:szCs w:val="21"/>
         </w:rPr>
         <w:br/>
-        <w:t>o davon 2 Punkte: Listing der Server (</w:t>
-      </w:r>
-      <w:proofErr w:type="spellStart"/>
-      <w:r>
-        <w:rPr>
-          <w:rFonts w:ascii="Verdana" w:hAnsi="Verdana"/>
-          <w:color w:val="333333"/>
-          <w:sz w:val="21"/>
-          <w:szCs w:val="21"/>
-        </w:rPr>
-        <w:t>dyn</w:t>
-      </w:r>
-      <w:proofErr w:type="spellEnd"/>
-      <w:r>
-        <w:rPr>
-          <w:rFonts w:ascii="Verdana" w:hAnsi="Verdana"/>
-          <w:color w:val="333333"/>
-          <w:sz w:val="21"/>
-          <w:szCs w:val="21"/>
-        </w:rPr>
-        <w:t>. Hinzufügen und Entfernen)</w:t>
+        <w:t>o davon 2 Punkte: Listing der Server (dyn. Hinzufügen und Entfernen)</w:t>
       </w:r>
       <w:r>
         <w:rPr>
@@ -2291,7 +1450,6 @@
           <w:lang w:val="en-GB"/>
         </w:rPr>
       </w:pPr>
-      <w:proofErr w:type="spellStart"/>
       <w:r>
         <w:rPr>
           <w:rFonts w:ascii="Verdana" w:hAnsi="Verdana"/>
@@ -2302,7 +1460,6 @@
         </w:rPr>
         <w:t>Quellen</w:t>
       </w:r>
-      <w:proofErr w:type="spellEnd"/>
     </w:p>
     <w:p>
       <w:pPr>
@@ -2325,20 +1482,8 @@
           <w:szCs w:val="21"/>
           <w:lang w:val="en-GB"/>
         </w:rPr>
-        <w:t>An Overview of RMI Applications, Oracle Online Resource</w:t>
-      </w:r>
-      <w:proofErr w:type="gramStart"/>
-      <w:r>
-        <w:rPr>
-          <w:rFonts w:ascii="Verdana" w:hAnsi="Verdana"/>
-          <w:color w:val="333333"/>
-          <w:sz w:val="21"/>
-          <w:szCs w:val="21"/>
-          <w:lang w:val="en-GB"/>
-        </w:rPr>
-        <w:t>,</w:t>
-      </w:r>
-      <w:proofErr w:type="gramEnd"/>
+        <w:t>An Overview of RMI Applications, Oracle Online Resource,</w:t>
+      </w:r>
       <w:hyperlink r:id="rId12" w:history="1">
         <w:r>
           <w:rPr>
@@ -2615,19 +1760,11 @@
                 <w:b w:val="0"/>
               </w:rPr>
             </w:pPr>
-            <w:proofErr w:type="spellStart"/>
             <w:r>
               <w:rPr>
                 <w:b w:val="0"/>
               </w:rPr>
-              <w:t>Balancer</w:t>
-            </w:r>
-            <w:proofErr w:type="spellEnd"/>
-            <w:r>
-              <w:rPr>
-                <w:b w:val="0"/>
-              </w:rPr>
-              <w:t xml:space="preserve"> Implementierung</w:t>
+              <w:t>Balancer Implementierung</w:t>
             </w:r>
           </w:p>
         </w:tc>
@@ -2789,13 +1926,213 @@
       </w:r>
     </w:p>
     <w:p>
+      <w:pPr>
+        <w:pStyle w:val="berschrift2"/>
+      </w:pPr>
+      <w:r>
+        <w:t>Allgemein</w:t>
+      </w:r>
+    </w:p>
+    <w:p>
+      <w:r>
+        <w:t>Beim RMI ist der Server</w:t>
+      </w:r>
+      <w:r>
+        <w:t>/</w:t>
+      </w:r>
+      <w:r>
+        <w:t xml:space="preserve"> </w:t>
+      </w:r>
+      <w:r>
+        <w:t>BerechnungsMaschine</w:t>
+      </w:r>
+      <w:r>
+        <w:t xml:space="preserve"> ein relativ simples Programm. Dieser rechnet in unserem Fall nur PI aus und liefert dieses als BigDezimal zurück.</w:t>
+      </w:r>
+      <w:r>
+        <w:br/>
+        <w:t>Der Client ist ein wenig komplexer. Dieser muss erstmal schaffen den Server/BerechnungsMaschine</w:t>
+      </w:r>
+      <w:r>
+        <w:t xml:space="preserve"> zu erreichen und muss auch noch die Aufgabe definieren, welche gemacht werden muss.</w:t>
+      </w:r>
+    </w:p>
+    <w:p>
+      <w:pPr>
+        <w:pStyle w:val="berschrift2"/>
+      </w:pPr>
+      <w:r>
+        <w:t>RMI-Server</w:t>
+      </w:r>
+    </w:p>
+    <w:p>
+      <w:pPr>
+        <w:pStyle w:val="Listenabsatz"/>
+        <w:numPr>
+          <w:ilvl w:val="0"/>
+          <w:numId w:val="5"/>
+        </w:numPr>
+      </w:pPr>
+      <w:r>
+        <w:t>Der Server akzeptiert Aufgaben von Clients. Diese Aufgaben führt er aus und übermittelt dann ein Resultat.</w:t>
+      </w:r>
+      <w:r>
+        <w:br/>
+        <w:t xml:space="preserve">Der Servercode besteht aus </w:t>
+      </w:r>
+    </w:p>
+    <w:p>
+      <w:pPr>
+        <w:pStyle w:val="Listenabsatz"/>
+        <w:numPr>
+          <w:ilvl w:val="1"/>
+          <w:numId w:val="5"/>
+        </w:numPr>
+      </w:pPr>
+      <w:r>
+        <w:t>Interface</w:t>
+      </w:r>
+    </w:p>
+    <w:p>
+      <w:pPr>
+        <w:pStyle w:val="Listenabsatz"/>
+        <w:numPr>
+          <w:ilvl w:val="2"/>
+          <w:numId w:val="5"/>
+        </w:numPr>
+      </w:pPr>
+      <w:r>
+        <w:t>Das Interface definiert die Methoden welche die Clients ausführen müssen um mit dem Server zu interagieren.</w:t>
+      </w:r>
+    </w:p>
+    <w:p>
+      <w:pPr>
+        <w:pStyle w:val="Listenabsatz"/>
+        <w:keepNext/>
+        <w:ind w:left="2160"/>
+      </w:pPr>
+      <w:r>
+        <w:rPr>
+          <w:noProof/>
+          <w:lang w:eastAsia="de-AT"/>
+        </w:rPr>
+        <w:drawing>
+          <wp:inline distT="0" distB="0" distL="0" distR="0" wp14:anchorId="113C5752" wp14:editId="52EE8FDF">
+            <wp:extent cx="2362200" cy="723900"/>
+            <wp:effectExtent l="0" t="0" r="0" b="0"/>
+            <wp:docPr id="2" name="Grafik 2" descr="C:\Users\FOCK\OneDrive\TGM_2014_2015\SYT\DEZSY\dezsys07_PiCalculator\PiCalculatorGit\Bilder\rmi-3.gif"/>
+            <wp:cNvGraphicFramePr>
+              <a:graphicFrameLocks xmlns:a="http://schemas.openxmlformats.org/drawingml/2006/main" noChangeAspect="1"/>
+            </wp:cNvGraphicFramePr>
+            <a:graphic xmlns:a="http://schemas.openxmlformats.org/drawingml/2006/main">
+              <a:graphicData uri="http://schemas.openxmlformats.org/drawingml/2006/picture">
+                <pic:pic xmlns:pic="http://schemas.openxmlformats.org/drawingml/2006/picture">
+                  <pic:nvPicPr>
+                    <pic:cNvPr id="0" name="Picture 1" descr="C:\Users\FOCK\OneDrive\TGM_2014_2015\SYT\DEZSY\dezsys07_PiCalculator\PiCalculatorGit\Bilder\rmi-3.gif"/>
+                    <pic:cNvPicPr>
+                      <a:picLocks noChangeAspect="1" noChangeArrowheads="1"/>
+                    </pic:cNvPicPr>
+                  </pic:nvPicPr>
+                  <pic:blipFill>
+                    <a:blip r:embed="rId13">
+                      <a:extLst>
+                        <a:ext uri="{28A0092B-C50C-407E-A947-70E740481C1C}">
+                          <a14:useLocalDpi xmlns:a14="http://schemas.microsoft.com/office/drawing/2010/main" val="0"/>
+                        </a:ext>
+                      </a:extLst>
+                    </a:blip>
+                    <a:srcRect/>
+                    <a:stretch>
+                      <a:fillRect/>
+                    </a:stretch>
+                  </pic:blipFill>
+                  <pic:spPr bwMode="auto">
+                    <a:xfrm>
+                      <a:off x="0" y="0"/>
+                      <a:ext cx="2362200" cy="723900"/>
+                    </a:xfrm>
+                    <a:prstGeom prst="rect">
+                      <a:avLst/>
+                    </a:prstGeom>
+                    <a:noFill/>
+                    <a:ln>
+                      <a:noFill/>
+                    </a:ln>
+                  </pic:spPr>
+                </pic:pic>
+              </a:graphicData>
+            </a:graphic>
+          </wp:inline>
+        </w:drawing>
+      </w:r>
+    </w:p>
+    <w:p>
+      <w:pPr>
+        <w:pStyle w:val="Beschriftung"/>
+        <w:jc w:val="center"/>
+      </w:pPr>
+      <w:r>
+        <w:t xml:space="preserve">Abbildung </w:t>
+      </w:r>
+      <w:fldSimple w:instr=" SEQ Abbildung \* ARABIC ">
+        <w:r>
+          <w:rPr>
+            <w:noProof/>
+          </w:rPr>
+          <w:t>1</w:t>
+        </w:r>
+      </w:fldSimple>
+      <w:r>
+        <w:t xml:space="preserve"> RMI-Server-Interface [1]</w:t>
+      </w:r>
+    </w:p>
+    <w:p>
+      <w:pPr>
+        <w:pStyle w:val="Listenabsatz"/>
+        <w:numPr>
+          <w:ilvl w:val="1"/>
+          <w:numId w:val="5"/>
+        </w:numPr>
+      </w:pPr>
+      <w:r>
+        <w:t>Klasse</w:t>
+      </w:r>
+    </w:p>
+    <w:p>
+      <w:pPr>
+        <w:pStyle w:val="Listenabsatz"/>
+        <w:numPr>
+          <w:ilvl w:val="2"/>
+          <w:numId w:val="5"/>
+        </w:numPr>
+      </w:pPr>
+      <w:r>
+        <w:t>Die Klasse enthält die Implementation</w:t>
+      </w:r>
+    </w:p>
+    <w:p>
+      <w:pPr>
+        <w:pStyle w:val="Listenabsatz"/>
+        <w:numPr>
+          <w:ilvl w:val="2"/>
+          <w:numId w:val="5"/>
+        </w:numPr>
+      </w:pPr>
+      <w:r>
+        <w:t>Die Pi Implementation wurde von dem Oracle Tutorial [1] übernommen.</w:t>
+      </w:r>
       <w:bookmarkStart w:id="3" w:name="_GoBack"/>
       <w:bookmarkEnd w:id="3"/>
     </w:p>
     <w:p>
       <w:pPr>
-        <w:pStyle w:val="berschrift1"/>
-      </w:pPr>
+        <w:pStyle w:val="berschrift2"/>
+      </w:pPr>
+      <w:r>
+        <w:t>RMI-Client</w:t>
+      </w:r>
+    </w:p>
+    <w:p>
       <w:r>
         <w:br w:type="page"/>
       </w:r>
@@ -2833,7 +2170,7 @@
           <w:numId w:val="4"/>
         </w:numPr>
       </w:pPr>
-      <w:hyperlink r:id="rId13" w:history="1">
+      <w:hyperlink r:id="rId14" w:history="1">
         <w:r>
           <w:rPr>
             <w:rStyle w:val="Hyperlink"/>
@@ -2871,21 +2208,37 @@
       <w:bookmarkEnd w:id="4"/>
     </w:p>
     <w:p>
-      <w:fldSimple w:instr=" TOC \h \z \c &quot;Abbildung&quot; ">
-        <w:r>
-          <w:rPr>
-            <w:b/>
-            <w:bCs/>
-            <w:noProof/>
-            <w:lang w:val="de-DE"/>
-          </w:rPr>
-          <w:t>Es konnten keine Einträge für ein Abbildungsverzeichnis gefunden werden.</w:t>
-        </w:r>
-      </w:fldSimple>
+      <w:r>
+        <w:fldChar w:fldCharType="begin"/>
+      </w:r>
+      <w:r>
+        <w:instrText xml:space="preserve"> TOC \h \z \c "Abbildung" </w:instrText>
+      </w:r>
+      <w:r>
+        <w:fldChar w:fldCharType="separate"/>
+      </w:r>
+      <w:r>
+        <w:rPr>
+          <w:b/>
+          <w:bCs/>
+          <w:noProof/>
+          <w:lang w:val="de-DE"/>
+        </w:rPr>
+        <w:t>Es konnten keine Einträge für ein Abbildungsverzeichnis gefunden werden.</w:t>
+      </w:r>
+      <w:r>
+        <w:rPr>
+          <w:b/>
+          <w:bCs/>
+          <w:noProof/>
+          <w:lang w:val="de-DE"/>
+        </w:rPr>
+        <w:fldChar w:fldCharType="end"/>
+      </w:r>
     </w:p>
     <w:sectPr>
-      <w:headerReference w:type="default" r:id="rId14"/>
-      <w:footerReference w:type="default" r:id="rId15"/>
+      <w:headerReference w:type="default" r:id="rId15"/>
+      <w:footerReference w:type="default" r:id="rId16"/>
       <w:pgSz w:w="11906" w:h="16838"/>
       <w:pgMar w:top="1417" w:right="1417" w:bottom="1134" w:left="1417" w:header="708" w:footer="708" w:gutter="0"/>
       <w:pgNumType w:start="0"/>
@@ -2930,13 +2283,8 @@
       <w:jc w:val="right"/>
     </w:pPr>
     <w:r>
-      <w:t xml:space="preserve">Pi </w:t>
+      <w:t>Pi Calculator</w:t>
     </w:r>
-    <w:proofErr w:type="spellStart"/>
-    <w:r>
-      <w:t>Calculator</w:t>
-    </w:r>
-    <w:proofErr w:type="spellEnd"/>
     <w:r>
       <w:tab/>
     </w:r>
@@ -2951,6 +2299,7 @@
           <w:docPartUnique/>
         </w:docPartObj>
       </w:sdtPr>
+      <w:sdtEndPr/>
       <w:sdtContent>
         <w:sdt>
           <w:sdtPr>
@@ -2960,6 +2309,7 @@
               <w:docPartUnique/>
             </w:docPartObj>
           </w:sdtPr>
+          <w:sdtEndPr/>
           <w:sdtContent>
             <w:r>
               <w:rPr>
@@ -3096,11 +2446,9 @@
     <w:pPr>
       <w:pStyle w:val="Kopfzeile"/>
     </w:pPr>
-    <w:proofErr w:type="spellStart"/>
     <w:r>
       <w:t>DezSys</w:t>
     </w:r>
-    <w:proofErr w:type="spellEnd"/>
     <w:r>
       <w:tab/>
     </w:r>
@@ -3602,6 +2950,119 @@
       </w:rPr>
     </w:lvl>
   </w:abstractNum>
+  <w:abstractNum w:abstractNumId="4">
+    <w:nsid w:val="252A734E"/>
+    <w:multiLevelType w:val="hybridMultilevel"/>
+    <w:tmpl w:val="3ACADC3E"/>
+    <w:lvl w:ilvl="0" w:tplc="0C070001">
+      <w:start w:val="1"/>
+      <w:numFmt w:val="bullet"/>
+      <w:lvlText w:val=""/>
+      <w:lvlJc w:val="left"/>
+      <w:pPr>
+        <w:ind w:left="720" w:hanging="360"/>
+      </w:pPr>
+      <w:rPr>
+        <w:rFonts w:ascii="Symbol" w:hAnsi="Symbol" w:hint="default"/>
+      </w:rPr>
+    </w:lvl>
+    <w:lvl w:ilvl="1" w:tplc="0C070003">
+      <w:start w:val="1"/>
+      <w:numFmt w:val="bullet"/>
+      <w:lvlText w:val="o"/>
+      <w:lvlJc w:val="left"/>
+      <w:pPr>
+        <w:ind w:left="1440" w:hanging="360"/>
+      </w:pPr>
+      <w:rPr>
+        <w:rFonts w:ascii="Courier New" w:hAnsi="Courier New" w:cs="Courier New" w:hint="default"/>
+      </w:rPr>
+    </w:lvl>
+    <w:lvl w:ilvl="2" w:tplc="0C070005">
+      <w:start w:val="1"/>
+      <w:numFmt w:val="bullet"/>
+      <w:lvlText w:val=""/>
+      <w:lvlJc w:val="left"/>
+      <w:pPr>
+        <w:ind w:left="2160" w:hanging="360"/>
+      </w:pPr>
+      <w:rPr>
+        <w:rFonts w:ascii="Wingdings" w:hAnsi="Wingdings" w:hint="default"/>
+      </w:rPr>
+    </w:lvl>
+    <w:lvl w:ilvl="3" w:tplc="0C070001" w:tentative="1">
+      <w:start w:val="1"/>
+      <w:numFmt w:val="bullet"/>
+      <w:lvlText w:val=""/>
+      <w:lvlJc w:val="left"/>
+      <w:pPr>
+        <w:ind w:left="2880" w:hanging="360"/>
+      </w:pPr>
+      <w:rPr>
+        <w:rFonts w:ascii="Symbol" w:hAnsi="Symbol" w:hint="default"/>
+      </w:rPr>
+    </w:lvl>
+    <w:lvl w:ilvl="4" w:tplc="0C070003" w:tentative="1">
+      <w:start w:val="1"/>
+      <w:numFmt w:val="bullet"/>
+      <w:lvlText w:val="o"/>
+      <w:lvlJc w:val="left"/>
+      <w:pPr>
+        <w:ind w:left="3600" w:hanging="360"/>
+      </w:pPr>
+      <w:rPr>
+        <w:rFonts w:ascii="Courier New" w:hAnsi="Courier New" w:cs="Courier New" w:hint="default"/>
+      </w:rPr>
+    </w:lvl>
+    <w:lvl w:ilvl="5" w:tplc="0C070005" w:tentative="1">
+      <w:start w:val="1"/>
+      <w:numFmt w:val="bullet"/>
+      <w:lvlText w:val=""/>
+      <w:lvlJc w:val="left"/>
+      <w:pPr>
+        <w:ind w:left="4320" w:hanging="360"/>
+      </w:pPr>
+      <w:rPr>
+        <w:rFonts w:ascii="Wingdings" w:hAnsi="Wingdings" w:hint="default"/>
+      </w:rPr>
+    </w:lvl>
+    <w:lvl w:ilvl="6" w:tplc="0C070001" w:tentative="1">
+      <w:start w:val="1"/>
+      <w:numFmt w:val="bullet"/>
+      <w:lvlText w:val=""/>
+      <w:lvlJc w:val="left"/>
+      <w:pPr>
+        <w:ind w:left="5040" w:hanging="360"/>
+      </w:pPr>
+      <w:rPr>
+        <w:rFonts w:ascii="Symbol" w:hAnsi="Symbol" w:hint="default"/>
+      </w:rPr>
+    </w:lvl>
+    <w:lvl w:ilvl="7" w:tplc="0C070003" w:tentative="1">
+      <w:start w:val="1"/>
+      <w:numFmt w:val="bullet"/>
+      <w:lvlText w:val="o"/>
+      <w:lvlJc w:val="left"/>
+      <w:pPr>
+        <w:ind w:left="5760" w:hanging="360"/>
+      </w:pPr>
+      <w:rPr>
+        <w:rFonts w:ascii="Courier New" w:hAnsi="Courier New" w:cs="Courier New" w:hint="default"/>
+      </w:rPr>
+    </w:lvl>
+    <w:lvl w:ilvl="8" w:tplc="0C070005" w:tentative="1">
+      <w:start w:val="1"/>
+      <w:numFmt w:val="bullet"/>
+      <w:lvlText w:val=""/>
+      <w:lvlJc w:val="left"/>
+      <w:pPr>
+        <w:ind w:left="6480" w:hanging="360"/>
+      </w:pPr>
+      <w:rPr>
+        <w:rFonts w:ascii="Wingdings" w:hAnsi="Wingdings" w:hint="default"/>
+      </w:rPr>
+    </w:lvl>
+  </w:abstractNum>
   <w:num w:numId="1">
     <w:abstractNumId w:val="0"/>
   </w:num>
@@ -3613,6 +3074,9 @@
   </w:num>
   <w:num w:numId="4">
     <w:abstractNumId w:val="1"/>
+  </w:num>
+  <w:num w:numId="5">
+    <w:abstractNumId w:val="4"/>
   </w:num>
 </w:numbering>
 </file>
@@ -3806,7 +3270,6 @@
     <w:next w:val="Standard"/>
     <w:link w:val="berschrift2Zchn"/>
     <w:uiPriority w:val="9"/>
-    <w:semiHidden/>
     <w:unhideWhenUsed/>
     <w:qFormat/>
     <w:rsid w:val="002B754F"/>
@@ -4012,7 +3475,6 @@
     <w:basedOn w:val="Absatz-Standardschriftart"/>
     <w:link w:val="berschrift2"/>
     <w:uiPriority w:val="9"/>
-    <w:semiHidden/>
     <w:rsid w:val="002B754F"/>
     <w:rPr>
       <w:rFonts w:asciiTheme="majorHAnsi" w:eastAsiaTheme="majorEastAsia" w:hAnsiTheme="majorHAnsi" w:cstheme="majorBidi"/>
@@ -4355,6 +3817,25 @@
       <w:ind w:left="720"/>
       <w:contextualSpacing/>
     </w:pPr>
+  </w:style>
+  <w:style w:type="paragraph" w:styleId="Beschriftung">
+    <w:name w:val="caption"/>
+    <w:basedOn w:val="Standard"/>
+    <w:next w:val="Standard"/>
+    <w:uiPriority w:val="35"/>
+    <w:unhideWhenUsed/>
+    <w:qFormat/>
+    <w:rsid w:val="00337E9F"/>
+    <w:pPr>
+      <w:spacing w:line="240" w:lineRule="auto"/>
+    </w:pPr>
+    <w:rPr>
+      <w:b/>
+      <w:bCs/>
+      <w:color w:val="4F81BD" w:themeColor="accent1"/>
+      <w:sz w:val="18"/>
+      <w:szCs w:val="18"/>
+    </w:rPr>
   </w:style>
 </w:styles>
 </file>
@@ -4548,7 +4029,6 @@
     <w:next w:val="Standard"/>
     <w:link w:val="berschrift2Zchn"/>
     <w:uiPriority w:val="9"/>
-    <w:semiHidden/>
     <w:unhideWhenUsed/>
     <w:qFormat/>
     <w:rsid w:val="002B754F"/>
@@ -4754,7 +4234,6 @@
     <w:basedOn w:val="Absatz-Standardschriftart"/>
     <w:link w:val="berschrift2"/>
     <w:uiPriority w:val="9"/>
-    <w:semiHidden/>
     <w:rsid w:val="002B754F"/>
     <w:rPr>
       <w:rFonts w:asciiTheme="majorHAnsi" w:eastAsiaTheme="majorEastAsia" w:hAnsiTheme="majorHAnsi" w:cstheme="majorBidi"/>
@@ -5097,6 +4576,25 @@
       <w:ind w:left="720"/>
       <w:contextualSpacing/>
     </w:pPr>
+  </w:style>
+  <w:style w:type="paragraph" w:styleId="Beschriftung">
+    <w:name w:val="caption"/>
+    <w:basedOn w:val="Standard"/>
+    <w:next w:val="Standard"/>
+    <w:uiPriority w:val="35"/>
+    <w:unhideWhenUsed/>
+    <w:qFormat/>
+    <w:rsid w:val="00337E9F"/>
+    <w:pPr>
+      <w:spacing w:line="240" w:lineRule="auto"/>
+    </w:pPr>
+    <w:rPr>
+      <w:b/>
+      <w:bCs/>
+      <w:color w:val="4F81BD" w:themeColor="accent1"/>
+      <w:sz w:val="18"/>
+      <w:szCs w:val="18"/>
+    </w:rPr>
   </w:style>
 </w:styles>
 </file>
@@ -5279,8 +4777,9 @@
     <w:panose1 w:val="020B0604030504040204"/>
     <w:charset w:val="00"/>
     <w:family w:val="swiss"/>
+    <w:notTrueType/>
     <w:pitch w:val="variable"/>
-    <w:sig w:usb0="E1002EFF" w:usb1="C000605B" w:usb2="00000029" w:usb3="00000000" w:csb0="000101FF" w:csb1="00000000"/>
+    <w:sig w:usb0="00000003" w:usb1="00000000" w:usb2="00000000" w:usb3="00000000" w:csb0="00000001" w:csb1="00000000"/>
   </w:font>
   <w:font w:name="Verdana">
     <w:panose1 w:val="020B0604030504040204"/>
@@ -5307,7 +4806,9 @@
   </w:compat>
   <w:rsids>
     <w:rsidRoot w:val="00444987"/>
+    <w:rsid w:val="001D2BF9"/>
     <w:rsid w:val="002D4EAD"/>
+    <w:rsid w:val="003634D1"/>
     <w:rsid w:val="00444987"/>
   </w:rsids>
   <m:mathPr>
@@ -6066,7 +5567,7 @@
 </file>
 
 <file path=customXml/itemProps2.xml><?xml version="1.0" encoding="utf-8"?>
-<ds:datastoreItem xmlns:ds="http://schemas.openxmlformats.org/officeDocument/2006/customXml" ds:itemID="{9CAC9687-10DF-4C2E-9471-78530F6328D3}">
+<ds:datastoreItem xmlns:ds="http://schemas.openxmlformats.org/officeDocument/2006/customXml" ds:itemID="{FE8123A7-8ADD-442B-A284-7C236F360A13}">
   <ds:schemaRefs>
     <ds:schemaRef ds:uri="http://schemas.openxmlformats.org/officeDocument/2006/bibliography"/>
   </ds:schemaRefs>

</xml_diff>

<commit_message>
doc added to the jar
</commit_message>
<xml_diff>
--- a/Dezsys07_Pi_Calculator.docx
+++ b/Dezsys07_Pi_Calculator.docx
@@ -3,6 +3,8 @@
 <w:document xmlns:wpc="http://schemas.microsoft.com/office/word/2010/wordprocessingCanvas" xmlns:mc="http://schemas.openxmlformats.org/markup-compatibility/2006" xmlns:o="urn:schemas-microsoft-com:office:office" xmlns:r="http://schemas.openxmlformats.org/officeDocument/2006/relationships" xmlns:m="http://schemas.openxmlformats.org/officeDocument/2006/math" xmlns:v="urn:schemas-microsoft-com:vml" xmlns:wp14="http://schemas.microsoft.com/office/word/2010/wordprocessingDrawing" xmlns:wp="http://schemas.openxmlformats.org/drawingml/2006/wordprocessingDrawing" xmlns:w10="urn:schemas-microsoft-com:office:word" xmlns:w="http://schemas.openxmlformats.org/wordprocessingml/2006/main" xmlns:w14="http://schemas.microsoft.com/office/word/2010/wordml" xmlns:wpg="http://schemas.microsoft.com/office/word/2010/wordprocessingGroup" xmlns:wpi="http://schemas.microsoft.com/office/word/2010/wordprocessingInk" xmlns:wne="http://schemas.microsoft.com/office/word/2006/wordml" xmlns:wps="http://schemas.microsoft.com/office/word/2010/wordprocessingShape" mc:Ignorable="w14 wp14">
   <w:body>
     <w:p>
+      <w:bookmarkStart w:id="0" w:name="_GoBack"/>
+      <w:bookmarkEnd w:id="0"/>
       <w:r>
         <w:pict>
           <v:rect id="_x0000_s1027" style="position:absolute;margin-left:45.4pt;margin-top:81.65pt;width:362.85pt;height:115.4pt;z-index:251657216;mso-wrap-distance-left:9.35pt;mso-wrap-distance-top:0;mso-wrap-distance-right:9.35pt;mso-wrap-distance-bottom:0">
@@ -249,7 +251,7 @@
           <w:lang w:val="de-DE"/>
         </w:rPr>
       </w:pPr>
-      <w:bookmarkStart w:id="0" w:name="_Toc408507948"/>
+      <w:bookmarkStart w:id="1" w:name="_Toc408507948"/>
       <w:r>
         <w:rPr>
           <w:lang w:val="de-DE"/>
@@ -257,7 +259,7 @@
         <w:lastRenderedPageBreak/>
         <w:t>Inhalt</w:t>
       </w:r>
-      <w:bookmarkEnd w:id="0"/>
+      <w:bookmarkEnd w:id="1"/>
     </w:p>
     <w:p>
       <w:pPr>
@@ -1215,12 +1217,12 @@
         <w:pStyle w:val="berschrift1"/>
         <w:pageBreakBefore/>
       </w:pPr>
-      <w:bookmarkStart w:id="1" w:name="_Toc408507949"/>
+      <w:bookmarkStart w:id="2" w:name="_Toc408507949"/>
       <w:r>
         <w:lastRenderedPageBreak/>
         <w:t>Aufgabenstellung</w:t>
       </w:r>
-      <w:bookmarkEnd w:id="1"/>
+      <w:bookmarkEnd w:id="2"/>
     </w:p>
     <w:p>
       <w:pPr>
@@ -1349,22 +1351,35 @@
       <w:pPr>
         <w:pStyle w:val="Beschriftung"/>
       </w:pPr>
-      <w:bookmarkStart w:id="2" w:name="_Toc408507932"/>
+      <w:bookmarkStart w:id="3" w:name="_Toc408507932"/>
       <w:r>
         <w:t xml:space="preserve">Abbildung </w:t>
       </w:r>
-      <w:fldSimple w:instr=" SEQ Abbildung \* ARABIC ">
-        <w:r>
-          <w:rPr>
-            <w:noProof/>
-          </w:rPr>
-          <w:t>1</w:t>
-        </w:r>
-      </w:fldSimple>
+      <w:r>
+        <w:fldChar w:fldCharType="begin"/>
+      </w:r>
+      <w:r>
+        <w:instrText xml:space="preserve"> SEQ Abbildung \* ARABIC </w:instrText>
+      </w:r>
+      <w:r>
+        <w:fldChar w:fldCharType="separate"/>
+      </w:r>
+      <w:r>
+        <w:rPr>
+          <w:noProof/>
+        </w:rPr>
+        <w:t>1</w:t>
+      </w:r>
+      <w:r>
+        <w:rPr>
+          <w:noProof/>
+        </w:rPr>
+        <w:fldChar w:fldCharType="end"/>
+      </w:r>
       <w:r>
         <w:t xml:space="preserve"> Client-Balancer-Server</w:t>
       </w:r>
-      <w:bookmarkEnd w:id="2"/>
+      <w:bookmarkEnd w:id="3"/>
     </w:p>
     <w:tbl>
       <w:tblPr>
@@ -1755,16 +1770,7 @@
           <w:szCs w:val="21"/>
         </w:rPr>
         <w:br/>
-        <w:t xml:space="preserve">Ihre Aufgabe ist es nun, zunächst mittels Java-RMI die direkte Kommunikation zwischen Klient </w:t>
-      </w:r>
-      <w:r>
-        <w:rPr>
-          <w:rFonts w:ascii="Verdana" w:hAnsi="Verdana"/>
-          <w:color w:val="333333"/>
-          <w:sz w:val="21"/>
-          <w:szCs w:val="21"/>
-        </w:rPr>
-        <w:t xml:space="preserve">und Dienst zu ermöglichen und in einem zweiten Schritt den </w:t>
+        <w:t xml:space="preserve">Ihre Aufgabe ist es nun, zunächst mittels Java-RMI die direkte Kommunikation zwischen Klient und Dienst zu ermöglichen und in einem zweiten Schritt den </w:t>
       </w:r>
       <w:proofErr w:type="spellStart"/>
       <w:r>
@@ -1890,16 +1896,7 @@
           <w:sz w:val="21"/>
           <w:szCs w:val="21"/>
         </w:rPr>
-        <w:t xml:space="preserve"> z</w:t>
-      </w:r>
-      <w:r>
-        <w:rPr>
-          <w:rFonts w:ascii="Verdana" w:hAnsi="Verdana"/>
-          <w:color w:val="333333"/>
-          <w:sz w:val="21"/>
-          <w:szCs w:val="21"/>
-        </w:rPr>
-        <w:t xml:space="preserve">ugreifbar sind. </w:t>
+        <w:t xml:space="preserve"> zugreifbar sind. </w:t>
       </w:r>
       <w:proofErr w:type="spellStart"/>
       <w:r>
@@ -2019,16 +2016,7 @@
           <w:sz w:val="21"/>
           <w:szCs w:val="21"/>
         </w:rPr>
-        <w:t xml:space="preserve"> bestim</w:t>
-      </w:r>
-      <w:r>
-        <w:rPr>
-          <w:rFonts w:ascii="Verdana" w:hAnsi="Verdana"/>
-          <w:color w:val="333333"/>
-          <w:sz w:val="21"/>
-          <w:szCs w:val="21"/>
-        </w:rPr>
-        <w:t>mt. Testen Sie die neu entwickelten Komponenten.</w:t>
+        <w:t xml:space="preserve"> bestimmt. Testen Sie die neu entwickelten Komponenten.</w:t>
       </w:r>
     </w:p>
     <w:p>
@@ -2154,16 +2142,7 @@
           <w:sz w:val="21"/>
           <w:szCs w:val="21"/>
         </w:rPr>
-        <w:t xml:space="preserve"> aus Sicht der K</w:t>
-      </w:r>
-      <w:r>
-        <w:rPr>
-          <w:rFonts w:ascii="Verdana" w:hAnsi="Verdana"/>
-          <w:color w:val="333333"/>
-          <w:sz w:val="21"/>
-          <w:szCs w:val="21"/>
-        </w:rPr>
-        <w:t xml:space="preserve">lienten genauso wie der Server, d.h. das </w:t>
+        <w:t xml:space="preserve"> aus Sicht der Klienten genauso wie der Server, d.h. das </w:t>
       </w:r>
       <w:proofErr w:type="spellStart"/>
       <w:r>
@@ -2224,16 +2203,7 @@
           <w:sz w:val="21"/>
           <w:szCs w:val="21"/>
         </w:rPr>
-        <w:t>-Instanz erzeugt und unter dem vom Klienten erwarteten Namen beim Namensdienst registriert. Hier ein p</w:t>
-      </w:r>
-      <w:r>
-        <w:rPr>
-          <w:rFonts w:ascii="Verdana" w:hAnsi="Verdana"/>
-          <w:color w:val="333333"/>
-          <w:sz w:val="21"/>
-          <w:szCs w:val="21"/>
-        </w:rPr>
-        <w:t>aar Details und Hinweise:</w:t>
+        <w:t>-Instanz erzeugt und unter dem vom Klienten erwarteten Namen beim Namensdienst registriert. Hier ein paar Details und Hinweise:</w:t>
       </w:r>
     </w:p>
     <w:p>
@@ -2279,16 +2249,7 @@
           <w:sz w:val="21"/>
           <w:szCs w:val="21"/>
         </w:rPr>
-        <w:t>-Objekt beim Namensdienst registr</w:t>
-      </w:r>
-      <w:r>
-        <w:rPr>
-          <w:rFonts w:ascii="Verdana" w:hAnsi="Verdana"/>
-          <w:color w:val="333333"/>
-          <w:sz w:val="21"/>
-          <w:szCs w:val="21"/>
-        </w:rPr>
-        <w:t xml:space="preserve">iert wird. dieses nun seine exportierte Instanz an den </w:t>
+        <w:t xml:space="preserve">-Objekt beim Namensdienst registriert wird. dieses nun seine exportierte Instanz an den </w:t>
       </w:r>
       <w:proofErr w:type="spellStart"/>
       <w:r>
@@ -2420,16 +2381,7 @@
           <w:sz w:val="21"/>
           <w:szCs w:val="21"/>
         </w:rPr>
-        <w:t>Java-RMI verwendet intern mehrere Threads, um gleichzeitig eintreffende Methodenaufrufe parall</w:t>
-      </w:r>
-      <w:r>
-        <w:rPr>
-          <w:rFonts w:ascii="Verdana" w:hAnsi="Verdana"/>
-          <w:color w:val="333333"/>
-          <w:sz w:val="21"/>
-          <w:szCs w:val="21"/>
-        </w:rPr>
-        <w:t xml:space="preserve">el abarbeiten zu können. Das ist einerseits von Vorteil, da der </w:t>
+        <w:t xml:space="preserve">Java-RMI verwendet intern mehrere Threads, um gleichzeitig eintreffende Methodenaufrufe parallel abarbeiten zu können. Das ist einerseits von Vorteil, da der </w:t>
       </w:r>
       <w:proofErr w:type="spellStart"/>
       <w:r>
@@ -2489,16 +2441,7 @@
           <w:sz w:val="21"/>
           <w:szCs w:val="21"/>
         </w:rPr>
-        <w:t xml:space="preserve"> vor dem gleichzeitigen</w:t>
-      </w:r>
-      <w:r>
-        <w:rPr>
-          <w:rFonts w:ascii="Verdana" w:hAnsi="Verdana"/>
-          <w:color w:val="333333"/>
-          <w:sz w:val="21"/>
-          <w:szCs w:val="21"/>
-        </w:rPr>
-        <w:t xml:space="preserve"> Zugriff in mehreren Threads geschützt werden.</w:t>
+        <w:t xml:space="preserve"> vor dem gleichzeitigen Zugriff in mehreren Threads geschützt werden.</w:t>
       </w:r>
     </w:p>
     <w:p>
@@ -2544,16 +2487,7 @@
           <w:sz w:val="21"/>
           <w:szCs w:val="21"/>
         </w:rPr>
-        <w:t>-Objekt erzeugt und beim Namensdienst registriert hat sich beim Balancer meldet. D.h. Sie müssen im</w:t>
-      </w:r>
-      <w:r>
-        <w:rPr>
-          <w:rFonts w:ascii="Verdana" w:hAnsi="Verdana"/>
-          <w:color w:val="333333"/>
-          <w:sz w:val="21"/>
-          <w:szCs w:val="21"/>
-        </w:rPr>
-        <w:t xml:space="preserve"> </w:t>
+        <w:t xml:space="preserve">-Objekt erzeugt und beim Namensdienst registriert hat sich beim Balancer meldet. D.h. Sie müssen im </w:t>
       </w:r>
       <w:proofErr w:type="spellStart"/>
       <w:r>
@@ -2635,16 +2569,7 @@
           <w:sz w:val="21"/>
           <w:szCs w:val="21"/>
         </w:rPr>
-        <w:t xml:space="preserve"> starten und mehrere Klienten gleichzeitig Anfragen stellen la</w:t>
-      </w:r>
-      <w:r>
-        <w:rPr>
-          <w:rFonts w:ascii="Verdana" w:hAnsi="Verdana"/>
-          <w:color w:val="333333"/>
-          <w:sz w:val="21"/>
-          <w:szCs w:val="21"/>
-        </w:rPr>
-        <w:t xml:space="preserve">ssen. Wählen Sie die Anzahl der Iterationen bei der </w:t>
+        <w:t xml:space="preserve"> starten und mehrere Klienten gleichzeitig Anfragen stellen lassen. Wählen Sie die Anzahl der Iterationen bei der </w:t>
       </w:r>
       <w:proofErr w:type="spellStart"/>
       <w:r>
@@ -2734,7 +2659,7 @@
           <w:sz w:val="32"/>
         </w:rPr>
       </w:pPr>
-      <w:bookmarkStart w:id="3" w:name="_Toc408507950"/>
+      <w:bookmarkStart w:id="4" w:name="_Toc408507950"/>
       <w:r>
         <w:rPr>
           <w:b/>
@@ -2742,7 +2667,7 @@
         </w:rPr>
         <w:t>Gruppenarbeit</w:t>
       </w:r>
-      <w:bookmarkEnd w:id="3"/>
+      <w:bookmarkEnd w:id="4"/>
     </w:p>
     <w:p>
       <w:pPr>
@@ -2763,16 +2688,7 @@
           <w:sz w:val="21"/>
           <w:szCs w:val="21"/>
         </w:rPr>
-        <w:t>Die Arbeit ist als</w:t>
-      </w:r>
-      <w:r>
-        <w:rPr>
-          <w:rFonts w:ascii="Verdana" w:hAnsi="Verdana"/>
-          <w:color w:val="333333"/>
-          <w:sz w:val="21"/>
-          <w:szCs w:val="21"/>
-        </w:rPr>
-        <w:t xml:space="preserve"> 2er-Gruppe zu lösen und über das Netzwerk zu testen! Nur </w:t>
+        <w:t xml:space="preserve">Die Arbeit ist als 2er-Gruppe zu lösen und über das Netzwerk zu testen! Nur </w:t>
       </w:r>
       <w:proofErr w:type="spellStart"/>
       <w:r>
@@ -2802,7 +2718,7 @@
           <w:sz w:val="32"/>
         </w:rPr>
       </w:pPr>
-      <w:bookmarkStart w:id="4" w:name="_Toc408507951"/>
+      <w:bookmarkStart w:id="5" w:name="_Toc408507951"/>
       <w:r>
         <w:rPr>
           <w:b/>
@@ -2810,7 +2726,7 @@
         </w:rPr>
         <w:t>Benotungskriterien</w:t>
       </w:r>
-      <w:bookmarkEnd w:id="4"/>
+      <w:bookmarkEnd w:id="5"/>
     </w:p>
     <w:p>
       <w:pPr>
@@ -2851,16 +2767,7 @@
           <w:sz w:val="21"/>
           <w:szCs w:val="21"/>
         </w:rPr>
-        <w:t>Bala</w:t>
-      </w:r>
-      <w:r>
-        <w:rPr>
-          <w:rFonts w:ascii="Verdana" w:hAnsi="Verdana"/>
-          <w:color w:val="333333"/>
-          <w:sz w:val="21"/>
-          <w:szCs w:val="21"/>
-        </w:rPr>
-        <w:t>ncers</w:t>
+        <w:t>Balancers</w:t>
       </w:r>
       <w:proofErr w:type="spellEnd"/>
       <w:r>
@@ -2962,27 +2869,16 @@
           <w:sz w:val="32"/>
         </w:rPr>
       </w:pPr>
-      <w:bookmarkStart w:id="5" w:name="_Toc408507952"/>
-      <w:proofErr w:type="spellStart"/>
+      <w:bookmarkStart w:id="6" w:name="_Toc408507952"/>
       <w:r>
         <w:rPr>
           <w:b/>
           <w:sz w:val="32"/>
         </w:rPr>
         <w:lastRenderedPageBreak/>
-        <w:t>Q</w:t>
-      </w:r>
-      <w:r>
-        <w:rPr>
-          <w:b/>
-          <w:sz w:val="32"/>
-        </w:rPr>
-        <w:t>uellen</w:t>
-      </w:r>
-      <w:bookmarkStart w:id="6" w:name="_GoBack"/>
-      <w:bookmarkEnd w:id="5"/>
+        <w:t>Quellen</w:t>
+      </w:r>
       <w:bookmarkEnd w:id="6"/>
-      <w:proofErr w:type="spellEnd"/>
     </w:p>
     <w:p>
       <w:pPr>
@@ -3019,19 +2915,46 @@
         <w:t>,</w:t>
       </w:r>
       <w:proofErr w:type="gramEnd"/>
-      <w:hyperlink r:id="rId14">
-        <w:r>
-          <w:rPr>
-            <w:rStyle w:val="Internetlink"/>
-            <w:rFonts w:ascii="Verdana" w:hAnsi="Verdana"/>
-            <w:color w:val="016EA9"/>
-            <w:sz w:val="21"/>
-            <w:szCs w:val="21"/>
-            <w:lang w:val="en-GB"/>
-          </w:rPr>
-          <w:t>http://docs.oracle.com/javase/tutorial/rmi/overview.html</w:t>
-        </w:r>
-      </w:hyperlink>
+      <w:r>
+        <w:fldChar w:fldCharType="begin"/>
+      </w:r>
+      <w:r>
+        <w:rPr>
+          <w:lang w:val="en-GB"/>
+        </w:rPr>
+        <w:instrText xml:space="preserve"> HYP</w:instrText>
+      </w:r>
+      <w:r>
+        <w:rPr>
+          <w:lang w:val="en-GB"/>
+        </w:rPr>
+        <w:instrText xml:space="preserve">ERLINK "http://docs.oracle.com/javase/tutorial/rmi/overview.html" \h </w:instrText>
+      </w:r>
+      <w:r>
+        <w:fldChar w:fldCharType="separate"/>
+      </w:r>
+      <w:r>
+        <w:rPr>
+          <w:rStyle w:val="Internetlink"/>
+          <w:rFonts w:ascii="Verdana" w:hAnsi="Verdana"/>
+          <w:color w:val="016EA9"/>
+          <w:sz w:val="21"/>
+          <w:szCs w:val="21"/>
+          <w:lang w:val="en-GB"/>
+        </w:rPr>
+        <w:t>http://docs.oracle.com/javase/tutorial/rmi/overview.html</w:t>
+      </w:r>
+      <w:r>
+        <w:rPr>
+          <w:rStyle w:val="Internetlink"/>
+          <w:rFonts w:ascii="Verdana" w:hAnsi="Verdana"/>
+          <w:color w:val="016EA9"/>
+          <w:sz w:val="21"/>
+          <w:szCs w:val="21"/>
+          <w:lang w:val="en-GB"/>
+        </w:rPr>
+        <w:fldChar w:fldCharType="end"/>
+      </w:r>
       <w:r>
         <w:rPr>
           <w:rStyle w:val="apple-converted-space"/>
@@ -3080,10 +3003,7 @@
     </w:p>
     <w:p>
       <w:r>
-        <w:t>RMI-Implement</w:t>
-      </w:r>
-      <w:r>
-        <w:t>ierung</w:t>
+        <w:t>RMI-Implementierung</w:t>
       </w:r>
     </w:p>
     <w:p>
@@ -3465,13 +3385,7 @@
               <w:rPr>
                 <w:bCs/>
               </w:rPr>
-              <w:t xml:space="preserve">Java RMI </w:t>
-            </w:r>
-            <w:r>
-              <w:rPr>
-                <w:bCs/>
-              </w:rPr>
-              <w:t>Implementierung</w:t>
+              <w:t>Java RMI Implementierung</w:t>
             </w:r>
           </w:p>
           <w:p>
@@ -4216,7 +4130,7 @@
                     </pic:cNvPicPr>
                   </pic:nvPicPr>
                   <pic:blipFill>
-                    <a:blip r:embed="rId15"/>
+                    <a:blip r:embed="rId14"/>
                     <a:stretch>
                       <a:fillRect/>
                     </a:stretch>
@@ -4252,14 +4166,27 @@
       <w:r>
         <w:t xml:space="preserve">Abbildung </w:t>
       </w:r>
-      <w:fldSimple w:instr=" SEQ Abbildung \* ARABIC ">
-        <w:r>
-          <w:rPr>
-            <w:noProof/>
-          </w:rPr>
-          <w:t>2</w:t>
-        </w:r>
-      </w:fldSimple>
+      <w:r>
+        <w:fldChar w:fldCharType="begin"/>
+      </w:r>
+      <w:r>
+        <w:instrText xml:space="preserve"> SEQ Abbildung \* ARABIC </w:instrText>
+      </w:r>
+      <w:r>
+        <w:fldChar w:fldCharType="separate"/>
+      </w:r>
+      <w:r>
+        <w:rPr>
+          <w:noProof/>
+        </w:rPr>
+        <w:t>2</w:t>
+      </w:r>
+      <w:r>
+        <w:rPr>
+          <w:noProof/>
+        </w:rPr>
+        <w:fldChar w:fldCharType="end"/>
+      </w:r>
       <w:r>
         <w:t xml:space="preserve"> UML</w:t>
       </w:r>
@@ -4309,10 +4236,7 @@
       </w:r>
       <w:r>
         <w:br/>
-        <w:t xml:space="preserve">Der Client ist ein wenig komplexer. </w:t>
-      </w:r>
-      <w:r>
-        <w:t>Dieser muss erstmal schaffen den Server/</w:t>
+        <w:t>Der Client ist ein wenig komplexer. Dieser muss erstmal schaffen den Server/</w:t>
       </w:r>
       <w:proofErr w:type="spellStart"/>
       <w:r>
@@ -4342,10 +4266,7 @@
         </w:numPr>
       </w:pPr>
       <w:r>
-        <w:t xml:space="preserve">Der Server akzeptiert Aufgaben von Clients, welche er vom Balancer weitergeleitet bekommt bei dem er </w:t>
-      </w:r>
-      <w:r>
-        <w:t>sich angemeldet hat. Diese Aufgaben führt er aus und übermittelt dann ein Resultat.</w:t>
+        <w:t>Der Server akzeptiert Aufgaben von Clients, welche er vom Balancer weitergeleitet bekommt bei dem er sich angemeldet hat. Diese Aufgaben führt er aus und übermittelt dann ein Resultat.</w:t>
       </w:r>
       <w:r>
         <w:br/>
@@ -4405,7 +4326,7 @@
                     </pic:cNvPicPr>
                   </pic:nvPicPr>
                   <pic:blipFill>
-                    <a:blip r:embed="rId16"/>
+                    <a:blip r:embed="rId15"/>
                     <a:stretch>
                       <a:fillRect/>
                     </a:stretch>
@@ -4446,10 +4367,7 @@
         <w:fldChar w:fldCharType="begin"/>
       </w:r>
       <w:r>
-        <w:instrText>SEQ "Abbildung</w:instrText>
-      </w:r>
-      <w:r>
-        <w:instrText>" \*Arabic</w:instrText>
+        <w:instrText>SEQ "Abbildung" \*Arabic</w:instrText>
       </w:r>
       <w:r>
         <w:fldChar w:fldCharType="separate"/>
@@ -4523,10 +4441,7 @@
         </w:numPr>
       </w:pPr>
       <w:r>
-        <w:t>Der Client schickt eine Anfrage/Aufgabe an den Balancer, welcher ihn an einen Server vermitt</w:t>
-      </w:r>
-      <w:r>
-        <w:t>elt, und danach wartet er nur mehr auf das Ergebnis.</w:t>
+        <w:t>Der Client schickt eine Anfrage/Aufgabe an den Balancer, welcher ihn an einen Server vermittelt, und danach wartet er nur mehr auf das Ergebnis.</w:t>
       </w:r>
     </w:p>
     <w:p>
@@ -4548,10 +4463,7 @@
         </w:numPr>
       </w:pPr>
       <w:r>
-        <w:t xml:space="preserve">Der Balancer erstellt ein Register in dem er alle Server, welche sich bei ihm anmelden abspeichert. Danach leitet er die Anfragen an die angemeldeten Server weiter und versucht die Auslastung </w:t>
-      </w:r>
-      <w:r>
-        <w:t>einzelner Server zu verringern.</w:t>
+        <w:t>Der Balancer erstellt ein Register in dem er alle Server, welche sich bei ihm anmelden abspeichert. Danach leitet er die Anfragen an die angemeldeten Server weiter und versucht die Auslastung einzelner Server zu verringern.</w:t>
       </w:r>
     </w:p>
     <w:p>
@@ -4660,10 +4572,7 @@
       </w:r>
       <w:proofErr w:type="spellEnd"/>
       <w:r>
-        <w:t xml:space="preserve"> wurde nicht getestet, da der größte Teil des Codes aus dem Tutorial genommen wurde und hier die meisten Schritte in der Main-Meth</w:t>
-      </w:r>
-      <w:r>
-        <w:t xml:space="preserve">ode ablaufen (und wir </w:t>
+        <w:t xml:space="preserve"> wurde nicht getestet, da der größte Teil des Codes aus dem Tutorial genommen wurde und hier die meisten Schritte in der Main-Methode ablaufen (und wir </w:t>
       </w:r>
       <w:proofErr w:type="spellStart"/>
       <w:r>
@@ -4709,7 +4618,7 @@
           <w:rStyle w:val="Internetlink"/>
         </w:rPr>
       </w:pPr>
-      <w:hyperlink r:id="rId17">
+      <w:hyperlink r:id="rId16">
         <w:r>
           <w:rPr>
             <w:rStyle w:val="Internetlink"/>
@@ -4727,10 +4636,7 @@
         </w:numPr>
       </w:pPr>
       <w:r>
-        <w:t>Abgerufen am 1</w:t>
-      </w:r>
-      <w:r>
-        <w:t>2.12.2014</w:t>
+        <w:t>Abgerufen am 12.12.2014</w:t>
       </w:r>
     </w:p>
     <w:p>
@@ -4761,7 +4667,7 @@
           <w:rStyle w:val="Internetlink"/>
         </w:rPr>
       </w:pPr>
-      <w:hyperlink r:id="rId18">
+      <w:hyperlink r:id="rId17">
         <w:r>
           <w:rPr>
             <w:rStyle w:val="Internetlink"/>
@@ -5050,10 +4956,10 @@
       </w:r>
     </w:p>
     <w:sectPr>
-      <w:headerReference w:type="default" r:id="rId19"/>
-      <w:footerReference w:type="default" r:id="rId20"/>
-      <w:headerReference w:type="first" r:id="rId21"/>
-      <w:footerReference w:type="first" r:id="rId22"/>
+      <w:headerReference w:type="default" r:id="rId18"/>
+      <w:footerReference w:type="default" r:id="rId19"/>
+      <w:headerReference w:type="first" r:id="rId20"/>
+      <w:footerReference w:type="first" r:id="rId21"/>
       <w:pgSz w:w="11906" w:h="16838"/>
       <w:pgMar w:top="1417" w:right="1417" w:bottom="1134" w:left="1417" w:header="708" w:footer="708" w:gutter="0"/>
       <w:cols w:space="720"/>
@@ -5169,6 +5075,9 @@
       <w:fldChar w:fldCharType="separate"/>
     </w:r>
     <w:r>
+      <w:rPr>
+        <w:noProof/>
+      </w:rPr>
       <w:t>12</w:t>
     </w:r>
     <w:r>
@@ -5232,7 +5141,7 @@
       <w:rPr>
         <w:noProof/>
       </w:rPr>
-      <w:t>4</w:t>
+      <w:t>11</w:t>
     </w:r>
     <w:r>
       <w:fldChar w:fldCharType="end"/>
@@ -5291,10 +5200,7 @@
     </w:r>
     <w:proofErr w:type="spellStart"/>
     <w:r>
-      <w:t>Calcul</w:t>
-    </w:r>
-    <w:r>
-      <w:t>ator</w:t>
+      <w:t>Calculator</w:t>
     </w:r>
     <w:proofErr w:type="spellEnd"/>
     <w:r>
@@ -7815,7 +7721,7 @@
 </file>
 
 <file path=customXml/itemProps2.xml><?xml version="1.0" encoding="utf-8"?>
-<ds:datastoreItem xmlns:ds="http://schemas.openxmlformats.org/officeDocument/2006/customXml" ds:itemID="{3DDFED83-7A25-49D3-A856-30E0EA184A43}">
+<ds:datastoreItem xmlns:ds="http://schemas.openxmlformats.org/officeDocument/2006/customXml" ds:itemID="{374A9BA5-F41A-400C-A427-6D06F135BE20}">
   <ds:schemaRefs>
     <ds:schemaRef ds:uri="http://schemas.openxmlformats.org/officeDocument/2006/bibliography"/>
   </ds:schemaRefs>

</xml_diff>